<commit_message>
Add MDK_01_02 LR_7-8 Task 1.
</commit_message>
<xml_diff>
--- a/MDK_01_02/LR_5-6/LR_5-6.docx
+++ b/MDK_01_02/LR_5-6/LR_5-6.docx
@@ -5,28 +5,51 @@
     <w:p>
       <w:pPr>
         <w:pStyle w:val="a3"/>
-        <w:rPr>
-          <w:color w:val="000000"/>
-          <w:sz w:val="27"/>
-          <w:szCs w:val="27"/>
-          <w:lang w:val="en-US"/>
-        </w:rPr>
-      </w:pPr>
-      <w:r>
-        <w:rPr>
-          <w:color w:val="000000"/>
-          <w:sz w:val="27"/>
-          <w:szCs w:val="27"/>
-          <w:lang w:val="en-US"/>
-        </w:rPr>
-        <w:t xml:space="preserve">17) y = 0.00084(ln x 5/ 4 + b) </w:t>
+        <w:spacing w:line="360" w:lineRule="auto"/>
+        <w:jc w:val="both"/>
+        <w:rPr>
+          <w:color w:val="000000"/>
+          <w:sz w:val="28"/>
+          <w:szCs w:val="28"/>
+        </w:rPr>
+      </w:pPr>
+      <w:bookmarkStart w:id="0" w:name="_GoBack"/>
+      <w:r>
+        <w:rPr>
+          <w:color w:val="000000"/>
+          <w:sz w:val="28"/>
+          <w:szCs w:val="28"/>
+        </w:rPr>
+        <w:t>Вариант 17</w:t>
+      </w:r>
+    </w:p>
+    <w:p>
+      <w:pPr>
+        <w:pStyle w:val="a3"/>
+        <w:spacing w:line="360" w:lineRule="auto"/>
+        <w:jc w:val="both"/>
+        <w:rPr>
+          <w:color w:val="000000"/>
+          <w:sz w:val="28"/>
+          <w:szCs w:val="28"/>
+          <w:lang w:val="en-US"/>
+        </w:rPr>
+      </w:pPr>
+      <w:r>
+        <w:rPr>
+          <w:color w:val="000000"/>
+          <w:sz w:val="28"/>
+          <w:szCs w:val="28"/>
+          <w:lang w:val="en-US"/>
+        </w:rPr>
+        <w:t xml:space="preserve">y = 0.00084(ln x 5/ 4 + b) </w:t>
       </w:r>
       <w:proofErr w:type="gramStart"/>
       <w:r>
         <w:rPr>
           <w:color w:val="000000"/>
-          <w:sz w:val="27"/>
-          <w:szCs w:val="27"/>
+          <w:sz w:val="28"/>
+          <w:szCs w:val="28"/>
           <w:lang w:val="en-US"/>
         </w:rPr>
         <w:t>/(</w:t>
@@ -35,8 +58,8 @@
       <w:r>
         <w:rPr>
           <w:color w:val="000000"/>
-          <w:sz w:val="27"/>
-          <w:szCs w:val="27"/>
+          <w:sz w:val="28"/>
+          <w:szCs w:val="28"/>
           <w:lang w:val="en-US"/>
         </w:rPr>
         <w:t>x2 + 3.82), x0 = -2.35;</w:t>
@@ -45,18 +68,20 @@
     <w:p>
       <w:pPr>
         <w:pStyle w:val="a3"/>
-        <w:rPr>
-          <w:color w:val="000000"/>
-          <w:sz w:val="27"/>
-          <w:szCs w:val="27"/>
-          <w:lang w:val="en-US"/>
-        </w:rPr>
-      </w:pPr>
-      <w:r>
-        <w:rPr>
-          <w:color w:val="000000"/>
-          <w:sz w:val="27"/>
-          <w:szCs w:val="27"/>
+        <w:spacing w:line="360" w:lineRule="auto"/>
+        <w:jc w:val="both"/>
+        <w:rPr>
+          <w:color w:val="000000"/>
+          <w:sz w:val="28"/>
+          <w:szCs w:val="28"/>
+          <w:lang w:val="en-US"/>
+        </w:rPr>
+      </w:pPr>
+      <w:r>
+        <w:rPr>
+          <w:color w:val="000000"/>
+          <w:sz w:val="28"/>
+          <w:szCs w:val="28"/>
           <w:lang w:val="en-US"/>
         </w:rPr>
         <w:t>x k = -</w:t>
@@ -65,8 +90,8 @@
       <w:r>
         <w:rPr>
           <w:color w:val="000000"/>
-          <w:sz w:val="27"/>
-          <w:szCs w:val="27"/>
+          <w:sz w:val="28"/>
+          <w:szCs w:val="28"/>
           <w:lang w:val="en-US"/>
         </w:rPr>
         <w:t>2;dx</w:t>
@@ -75,8 +100,8 @@
       <w:r>
         <w:rPr>
           <w:color w:val="000000"/>
-          <w:sz w:val="27"/>
-          <w:szCs w:val="27"/>
+          <w:sz w:val="28"/>
+          <w:szCs w:val="28"/>
           <w:lang w:val="en-US"/>
         </w:rPr>
         <w:t xml:space="preserve"> = 0.05; </w:t>
@@ -85,18 +110,20 @@
     <w:p>
       <w:pPr>
         <w:pStyle w:val="a3"/>
-        <w:rPr>
-          <w:color w:val="000000"/>
-          <w:sz w:val="27"/>
-          <w:szCs w:val="27"/>
-          <w:lang w:val="en-US"/>
-        </w:rPr>
-      </w:pPr>
-      <w:r>
-        <w:rPr>
-          <w:color w:val="000000"/>
-          <w:sz w:val="27"/>
-          <w:szCs w:val="27"/>
+        <w:spacing w:line="360" w:lineRule="auto"/>
+        <w:jc w:val="both"/>
+        <w:rPr>
+          <w:color w:val="000000"/>
+          <w:sz w:val="28"/>
+          <w:szCs w:val="28"/>
+          <w:lang w:val="en-US"/>
+        </w:rPr>
+      </w:pPr>
+      <w:r>
+        <w:rPr>
+          <w:color w:val="000000"/>
+          <w:sz w:val="28"/>
+          <w:szCs w:val="28"/>
           <w:lang w:val="en-US"/>
         </w:rPr>
         <w:t>x0 = -0.</w:t>
@@ -105,8 +132,8 @@
       <w:r>
         <w:rPr>
           <w:color w:val="000000"/>
-          <w:sz w:val="27"/>
-          <w:szCs w:val="27"/>
+          <w:sz w:val="28"/>
+          <w:szCs w:val="28"/>
           <w:lang w:val="en-US"/>
         </w:rPr>
         <w:t>05;xk</w:t>
@@ -115,8 +142,8 @@
       <w:r>
         <w:rPr>
           <w:color w:val="000000"/>
-          <w:sz w:val="27"/>
-          <w:szCs w:val="27"/>
+          <w:sz w:val="28"/>
+          <w:szCs w:val="28"/>
           <w:lang w:val="en-US"/>
         </w:rPr>
         <w:t xml:space="preserve"> = 0.15;dx = 0.01;</w:t>
@@ -125,44 +152,42 @@
     <w:p>
       <w:pPr>
         <w:pStyle w:val="a3"/>
-        <w:rPr>
-          <w:color w:val="000000"/>
-          <w:sz w:val="27"/>
-          <w:szCs w:val="27"/>
-        </w:rPr>
-      </w:pPr>
-      <w:r>
-        <w:rPr>
-          <w:color w:val="000000"/>
-          <w:sz w:val="27"/>
-          <w:szCs w:val="27"/>
-        </w:rPr>
-        <w:t>a</w:t>
-      </w:r>
-      <w:r>
-        <w:rPr>
-          <w:color w:val="000000"/>
-          <w:sz w:val="27"/>
-          <w:szCs w:val="27"/>
-        </w:rPr>
-        <w:t xml:space="preserve"> = 74.2;</w:t>
+        <w:spacing w:line="360" w:lineRule="auto"/>
+        <w:jc w:val="both"/>
+        <w:rPr>
+          <w:color w:val="000000"/>
+          <w:sz w:val="28"/>
+          <w:szCs w:val="28"/>
+          <w:lang w:val="en-US"/>
+        </w:rPr>
+      </w:pPr>
+      <w:r>
+        <w:rPr>
+          <w:color w:val="000000"/>
+          <w:sz w:val="28"/>
+          <w:szCs w:val="28"/>
+          <w:lang w:val="en-US"/>
+        </w:rPr>
+        <w:t>a = 74.2;</w:t>
       </w:r>
     </w:p>
     <w:p>
       <w:pPr>
         <w:pStyle w:val="a3"/>
-        <w:rPr>
-          <w:color w:val="000000"/>
-          <w:sz w:val="27"/>
-          <w:szCs w:val="27"/>
-          <w:lang w:val="en-US"/>
-        </w:rPr>
-      </w:pPr>
-      <w:r>
-        <w:rPr>
-          <w:color w:val="000000"/>
-          <w:sz w:val="27"/>
-          <w:szCs w:val="27"/>
+        <w:spacing w:line="360" w:lineRule="auto"/>
+        <w:jc w:val="both"/>
+        <w:rPr>
+          <w:color w:val="000000"/>
+          <w:sz w:val="28"/>
+          <w:szCs w:val="28"/>
+          <w:lang w:val="en-US"/>
+        </w:rPr>
+      </w:pPr>
+      <w:r>
+        <w:rPr>
+          <w:color w:val="000000"/>
+          <w:sz w:val="28"/>
+          <w:szCs w:val="28"/>
         </w:rPr>
         <w:t>Листинг</w:t>
       </w:r>
@@ -172,31 +197,32 @@
         <w:autoSpaceDE w:val="0"/>
         <w:autoSpaceDN w:val="0"/>
         <w:adjustRightInd w:val="0"/>
-        <w:spacing w:after="0" w:line="240" w:lineRule="auto"/>
-        <w:rPr>
-          <w:rFonts w:ascii="Consolas" w:hAnsi="Consolas" w:cs="Consolas"/>
-          <w:color w:val="000000"/>
-          <w:sz w:val="19"/>
-          <w:szCs w:val="19"/>
-          <w:lang w:val="en-US"/>
-        </w:rPr>
-      </w:pPr>
-      <w:r>
-        <w:rPr>
-          <w:rFonts w:ascii="Consolas" w:hAnsi="Consolas" w:cs="Consolas"/>
+        <w:spacing w:after="0" w:line="360" w:lineRule="auto"/>
+        <w:jc w:val="both"/>
+        <w:rPr>
+          <w:rFonts w:ascii="Times New Roman" w:hAnsi="Times New Roman" w:cs="Times New Roman"/>
+          <w:color w:val="000000"/>
+          <w:sz w:val="28"/>
+          <w:szCs w:val="28"/>
+          <w:lang w:val="en-US"/>
+        </w:rPr>
+      </w:pPr>
+      <w:r>
+        <w:rPr>
+          <w:rFonts w:ascii="Times New Roman" w:hAnsi="Times New Roman" w:cs="Times New Roman"/>
           <w:color w:val="0000FF"/>
-          <w:sz w:val="19"/>
-          <w:szCs w:val="19"/>
+          <w:sz w:val="28"/>
+          <w:szCs w:val="28"/>
           <w:lang w:val="en-US"/>
         </w:rPr>
         <w:t>using</w:t>
       </w:r>
       <w:r>
         <w:rPr>
-          <w:rFonts w:ascii="Consolas" w:hAnsi="Consolas" w:cs="Consolas"/>
-          <w:color w:val="000000"/>
-          <w:sz w:val="19"/>
-          <w:szCs w:val="19"/>
+          <w:rFonts w:ascii="Times New Roman" w:hAnsi="Times New Roman" w:cs="Times New Roman"/>
+          <w:color w:val="000000"/>
+          <w:sz w:val="28"/>
+          <w:szCs w:val="28"/>
           <w:lang w:val="en-US"/>
         </w:rPr>
         <w:t xml:space="preserve"> System;</w:t>
@@ -207,31 +233,32 @@
         <w:autoSpaceDE w:val="0"/>
         <w:autoSpaceDN w:val="0"/>
         <w:adjustRightInd w:val="0"/>
-        <w:spacing w:after="0" w:line="240" w:lineRule="auto"/>
-        <w:rPr>
-          <w:rFonts w:ascii="Consolas" w:hAnsi="Consolas" w:cs="Consolas"/>
-          <w:color w:val="000000"/>
-          <w:sz w:val="19"/>
-          <w:szCs w:val="19"/>
-          <w:lang w:val="en-US"/>
-        </w:rPr>
-      </w:pPr>
-      <w:r>
-        <w:rPr>
-          <w:rFonts w:ascii="Consolas" w:hAnsi="Consolas" w:cs="Consolas"/>
+        <w:spacing w:after="0" w:line="360" w:lineRule="auto"/>
+        <w:jc w:val="both"/>
+        <w:rPr>
+          <w:rFonts w:ascii="Times New Roman" w:hAnsi="Times New Roman" w:cs="Times New Roman"/>
+          <w:color w:val="000000"/>
+          <w:sz w:val="28"/>
+          <w:szCs w:val="28"/>
+          <w:lang w:val="en-US"/>
+        </w:rPr>
+      </w:pPr>
+      <w:r>
+        <w:rPr>
+          <w:rFonts w:ascii="Times New Roman" w:hAnsi="Times New Roman" w:cs="Times New Roman"/>
           <w:color w:val="0000FF"/>
-          <w:sz w:val="19"/>
-          <w:szCs w:val="19"/>
+          <w:sz w:val="28"/>
+          <w:szCs w:val="28"/>
           <w:lang w:val="en-US"/>
         </w:rPr>
         <w:t>using</w:t>
       </w:r>
       <w:r>
         <w:rPr>
-          <w:rFonts w:ascii="Consolas" w:hAnsi="Consolas" w:cs="Consolas"/>
-          <w:color w:val="000000"/>
-          <w:sz w:val="19"/>
-          <w:szCs w:val="19"/>
+          <w:rFonts w:ascii="Times New Roman" w:hAnsi="Times New Roman" w:cs="Times New Roman"/>
+          <w:color w:val="000000"/>
+          <w:sz w:val="28"/>
+          <w:szCs w:val="28"/>
           <w:lang w:val="en-US"/>
         </w:rPr>
         <w:t xml:space="preserve"> </w:t>
@@ -240,10 +267,10 @@
       <w:proofErr w:type="gramStart"/>
       <w:r>
         <w:rPr>
-          <w:rFonts w:ascii="Consolas" w:hAnsi="Consolas" w:cs="Consolas"/>
-          <w:color w:val="000000"/>
-          <w:sz w:val="19"/>
-          <w:szCs w:val="19"/>
+          <w:rFonts w:ascii="Times New Roman" w:hAnsi="Times New Roman" w:cs="Times New Roman"/>
+          <w:color w:val="000000"/>
+          <w:sz w:val="28"/>
+          <w:szCs w:val="28"/>
           <w:lang w:val="en-US"/>
         </w:rPr>
         <w:t>System.Windows.Forms</w:t>
@@ -252,10 +279,10 @@
       <w:proofErr w:type="gramEnd"/>
       <w:r>
         <w:rPr>
-          <w:rFonts w:ascii="Consolas" w:hAnsi="Consolas" w:cs="Consolas"/>
-          <w:color w:val="000000"/>
-          <w:sz w:val="19"/>
-          <w:szCs w:val="19"/>
+          <w:rFonts w:ascii="Times New Roman" w:hAnsi="Times New Roman" w:cs="Times New Roman"/>
+          <w:color w:val="000000"/>
+          <w:sz w:val="28"/>
+          <w:szCs w:val="28"/>
           <w:lang w:val="en-US"/>
         </w:rPr>
         <w:t>;</w:t>
@@ -266,12 +293,13 @@
         <w:autoSpaceDE w:val="0"/>
         <w:autoSpaceDN w:val="0"/>
         <w:adjustRightInd w:val="0"/>
-        <w:spacing w:after="0" w:line="240" w:lineRule="auto"/>
-        <w:rPr>
-          <w:rFonts w:ascii="Consolas" w:hAnsi="Consolas" w:cs="Consolas"/>
-          <w:color w:val="000000"/>
-          <w:sz w:val="19"/>
-          <w:szCs w:val="19"/>
+        <w:spacing w:after="0" w:line="360" w:lineRule="auto"/>
+        <w:jc w:val="both"/>
+        <w:rPr>
+          <w:rFonts w:ascii="Times New Roman" w:hAnsi="Times New Roman" w:cs="Times New Roman"/>
+          <w:color w:val="000000"/>
+          <w:sz w:val="28"/>
+          <w:szCs w:val="28"/>
           <w:lang w:val="en-US"/>
         </w:rPr>
       </w:pPr>
@@ -281,31 +309,32 @@
         <w:autoSpaceDE w:val="0"/>
         <w:autoSpaceDN w:val="0"/>
         <w:adjustRightInd w:val="0"/>
-        <w:spacing w:after="0" w:line="240" w:lineRule="auto"/>
-        <w:rPr>
-          <w:rFonts w:ascii="Consolas" w:hAnsi="Consolas" w:cs="Consolas"/>
-          <w:color w:val="000000"/>
-          <w:sz w:val="19"/>
-          <w:szCs w:val="19"/>
-          <w:lang w:val="en-US"/>
-        </w:rPr>
-      </w:pPr>
-      <w:r>
-        <w:rPr>
-          <w:rFonts w:ascii="Consolas" w:hAnsi="Consolas" w:cs="Consolas"/>
+        <w:spacing w:after="0" w:line="360" w:lineRule="auto"/>
+        <w:jc w:val="both"/>
+        <w:rPr>
+          <w:rFonts w:ascii="Times New Roman" w:hAnsi="Times New Roman" w:cs="Times New Roman"/>
+          <w:color w:val="000000"/>
+          <w:sz w:val="28"/>
+          <w:szCs w:val="28"/>
+          <w:lang w:val="en-US"/>
+        </w:rPr>
+      </w:pPr>
+      <w:r>
+        <w:rPr>
+          <w:rFonts w:ascii="Times New Roman" w:hAnsi="Times New Roman" w:cs="Times New Roman"/>
           <w:color w:val="0000FF"/>
-          <w:sz w:val="19"/>
-          <w:szCs w:val="19"/>
+          <w:sz w:val="28"/>
+          <w:szCs w:val="28"/>
           <w:lang w:val="en-US"/>
         </w:rPr>
         <w:t>namespace</w:t>
       </w:r>
       <w:r>
         <w:rPr>
-          <w:rFonts w:ascii="Consolas" w:hAnsi="Consolas" w:cs="Consolas"/>
-          <w:color w:val="000000"/>
-          <w:sz w:val="19"/>
-          <w:szCs w:val="19"/>
+          <w:rFonts w:ascii="Times New Roman" w:hAnsi="Times New Roman" w:cs="Times New Roman"/>
+          <w:color w:val="000000"/>
+          <w:sz w:val="28"/>
+          <w:szCs w:val="28"/>
           <w:lang w:val="en-US"/>
         </w:rPr>
         <w:t xml:space="preserve"> LR_5_6</w:t>
@@ -316,21 +345,22 @@
         <w:autoSpaceDE w:val="0"/>
         <w:autoSpaceDN w:val="0"/>
         <w:adjustRightInd w:val="0"/>
-        <w:spacing w:after="0" w:line="240" w:lineRule="auto"/>
-        <w:rPr>
-          <w:rFonts w:ascii="Consolas" w:hAnsi="Consolas" w:cs="Consolas"/>
-          <w:color w:val="000000"/>
-          <w:sz w:val="19"/>
-          <w:szCs w:val="19"/>
-          <w:lang w:val="en-US"/>
-        </w:rPr>
-      </w:pPr>
-      <w:r>
-        <w:rPr>
-          <w:rFonts w:ascii="Consolas" w:hAnsi="Consolas" w:cs="Consolas"/>
-          <w:color w:val="000000"/>
-          <w:sz w:val="19"/>
-          <w:szCs w:val="19"/>
+        <w:spacing w:after="0" w:line="360" w:lineRule="auto"/>
+        <w:jc w:val="both"/>
+        <w:rPr>
+          <w:rFonts w:ascii="Times New Roman" w:hAnsi="Times New Roman" w:cs="Times New Roman"/>
+          <w:color w:val="000000"/>
+          <w:sz w:val="28"/>
+          <w:szCs w:val="28"/>
+          <w:lang w:val="en-US"/>
+        </w:rPr>
+      </w:pPr>
+      <w:r>
+        <w:rPr>
+          <w:rFonts w:ascii="Times New Roman" w:hAnsi="Times New Roman" w:cs="Times New Roman"/>
+          <w:color w:val="000000"/>
+          <w:sz w:val="28"/>
+          <w:szCs w:val="28"/>
           <w:lang w:val="en-US"/>
         </w:rPr>
         <w:t>{</w:t>
@@ -341,91 +371,92 @@
         <w:autoSpaceDE w:val="0"/>
         <w:autoSpaceDN w:val="0"/>
         <w:adjustRightInd w:val="0"/>
-        <w:spacing w:after="0" w:line="240" w:lineRule="auto"/>
-        <w:rPr>
-          <w:rFonts w:ascii="Consolas" w:hAnsi="Consolas" w:cs="Consolas"/>
-          <w:color w:val="000000"/>
-          <w:sz w:val="19"/>
-          <w:szCs w:val="19"/>
-          <w:lang w:val="en-US"/>
-        </w:rPr>
-      </w:pPr>
-      <w:r>
-        <w:rPr>
-          <w:rFonts w:ascii="Consolas" w:hAnsi="Consolas" w:cs="Consolas"/>
-          <w:color w:val="000000"/>
-          <w:sz w:val="19"/>
-          <w:szCs w:val="19"/>
+        <w:spacing w:after="0" w:line="360" w:lineRule="auto"/>
+        <w:jc w:val="both"/>
+        <w:rPr>
+          <w:rFonts w:ascii="Times New Roman" w:hAnsi="Times New Roman" w:cs="Times New Roman"/>
+          <w:color w:val="000000"/>
+          <w:sz w:val="28"/>
+          <w:szCs w:val="28"/>
+          <w:lang w:val="en-US"/>
+        </w:rPr>
+      </w:pPr>
+      <w:r>
+        <w:rPr>
+          <w:rFonts w:ascii="Times New Roman" w:hAnsi="Times New Roman" w:cs="Times New Roman"/>
+          <w:color w:val="000000"/>
+          <w:sz w:val="28"/>
+          <w:szCs w:val="28"/>
           <w:lang w:val="en-US"/>
         </w:rPr>
         <w:t xml:space="preserve">    </w:t>
       </w:r>
       <w:r>
         <w:rPr>
-          <w:rFonts w:ascii="Consolas" w:hAnsi="Consolas" w:cs="Consolas"/>
+          <w:rFonts w:ascii="Times New Roman" w:hAnsi="Times New Roman" w:cs="Times New Roman"/>
           <w:color w:val="0000FF"/>
-          <w:sz w:val="19"/>
-          <w:szCs w:val="19"/>
+          <w:sz w:val="28"/>
+          <w:szCs w:val="28"/>
           <w:lang w:val="en-US"/>
         </w:rPr>
         <w:t>public</w:t>
       </w:r>
       <w:r>
         <w:rPr>
-          <w:rFonts w:ascii="Consolas" w:hAnsi="Consolas" w:cs="Consolas"/>
-          <w:color w:val="000000"/>
-          <w:sz w:val="19"/>
-          <w:szCs w:val="19"/>
+          <w:rFonts w:ascii="Times New Roman" w:hAnsi="Times New Roman" w:cs="Times New Roman"/>
+          <w:color w:val="000000"/>
+          <w:sz w:val="28"/>
+          <w:szCs w:val="28"/>
           <w:lang w:val="en-US"/>
         </w:rPr>
         <w:t xml:space="preserve"> </w:t>
       </w:r>
       <w:r>
         <w:rPr>
-          <w:rFonts w:ascii="Consolas" w:hAnsi="Consolas" w:cs="Consolas"/>
+          <w:rFonts w:ascii="Times New Roman" w:hAnsi="Times New Roman" w:cs="Times New Roman"/>
           <w:color w:val="0000FF"/>
-          <w:sz w:val="19"/>
-          <w:szCs w:val="19"/>
+          <w:sz w:val="28"/>
+          <w:szCs w:val="28"/>
           <w:lang w:val="en-US"/>
         </w:rPr>
         <w:t>partial</w:t>
       </w:r>
       <w:r>
         <w:rPr>
-          <w:rFonts w:ascii="Consolas" w:hAnsi="Consolas" w:cs="Consolas"/>
-          <w:color w:val="000000"/>
-          <w:sz w:val="19"/>
-          <w:szCs w:val="19"/>
+          <w:rFonts w:ascii="Times New Roman" w:hAnsi="Times New Roman" w:cs="Times New Roman"/>
+          <w:color w:val="000000"/>
+          <w:sz w:val="28"/>
+          <w:szCs w:val="28"/>
           <w:lang w:val="en-US"/>
         </w:rPr>
         <w:t xml:space="preserve"> </w:t>
       </w:r>
       <w:r>
         <w:rPr>
-          <w:rFonts w:ascii="Consolas" w:hAnsi="Consolas" w:cs="Consolas"/>
+          <w:rFonts w:ascii="Times New Roman" w:hAnsi="Times New Roman" w:cs="Times New Roman"/>
           <w:color w:val="0000FF"/>
-          <w:sz w:val="19"/>
-          <w:szCs w:val="19"/>
+          <w:sz w:val="28"/>
+          <w:szCs w:val="28"/>
           <w:lang w:val="en-US"/>
         </w:rPr>
         <w:t>class</w:t>
       </w:r>
       <w:r>
         <w:rPr>
-          <w:rFonts w:ascii="Consolas" w:hAnsi="Consolas" w:cs="Consolas"/>
-          <w:color w:val="000000"/>
-          <w:sz w:val="19"/>
-          <w:szCs w:val="19"/>
+          <w:rFonts w:ascii="Times New Roman" w:hAnsi="Times New Roman" w:cs="Times New Roman"/>
+          <w:color w:val="000000"/>
+          <w:sz w:val="28"/>
+          <w:szCs w:val="28"/>
           <w:lang w:val="en-US"/>
         </w:rPr>
         <w:t xml:space="preserve"> </w:t>
       </w:r>
       <w:r>
         <w:rPr>
-          <w:rFonts w:ascii="Consolas" w:hAnsi="Consolas" w:cs="Consolas"/>
+          <w:rFonts w:ascii="Times New Roman" w:hAnsi="Times New Roman" w:cs="Times New Roman"/>
           <w:color w:val="2B91AF"/>
-          <w:sz w:val="19"/>
-          <w:szCs w:val="19"/>
+          <w:sz w:val="28"/>
+          <w:szCs w:val="28"/>
           <w:lang w:val="en-US"/>
         </w:rPr>
         <w:t>Form</w:t>
@@ -433,20 +464,20 @@
       <w:proofErr w:type="gramStart"/>
       <w:r>
         <w:rPr>
-          <w:rFonts w:ascii="Consolas" w:hAnsi="Consolas" w:cs="Consolas"/>
+          <w:rFonts w:ascii="Times New Roman" w:hAnsi="Times New Roman" w:cs="Times New Roman"/>
           <w:color w:val="2B91AF"/>
-          <w:sz w:val="19"/>
-          <w:szCs w:val="19"/>
+          <w:sz w:val="28"/>
+          <w:szCs w:val="28"/>
           <w:lang w:val="en-US"/>
         </w:rPr>
         <w:t>1</w:t>
       </w:r>
       <w:r>
         <w:rPr>
-          <w:rFonts w:ascii="Consolas" w:hAnsi="Consolas" w:cs="Consolas"/>
-          <w:color w:val="000000"/>
-          <w:sz w:val="19"/>
-          <w:szCs w:val="19"/>
+          <w:rFonts w:ascii="Times New Roman" w:hAnsi="Times New Roman" w:cs="Times New Roman"/>
+          <w:color w:val="000000"/>
+          <w:sz w:val="28"/>
+          <w:szCs w:val="28"/>
           <w:lang w:val="en-US"/>
         </w:rPr>
         <w:t xml:space="preserve"> :</w:t>
@@ -454,10 +485,10 @@
       <w:proofErr w:type="gramEnd"/>
       <w:r>
         <w:rPr>
-          <w:rFonts w:ascii="Consolas" w:hAnsi="Consolas" w:cs="Consolas"/>
-          <w:color w:val="000000"/>
-          <w:sz w:val="19"/>
-          <w:szCs w:val="19"/>
+          <w:rFonts w:ascii="Times New Roman" w:hAnsi="Times New Roman" w:cs="Times New Roman"/>
+          <w:color w:val="000000"/>
+          <w:sz w:val="28"/>
+          <w:szCs w:val="28"/>
           <w:lang w:val="en-US"/>
         </w:rPr>
         <w:t xml:space="preserve"> Form</w:t>
@@ -468,21 +499,22 @@
         <w:autoSpaceDE w:val="0"/>
         <w:autoSpaceDN w:val="0"/>
         <w:adjustRightInd w:val="0"/>
-        <w:spacing w:after="0" w:line="240" w:lineRule="auto"/>
-        <w:rPr>
-          <w:rFonts w:ascii="Consolas" w:hAnsi="Consolas" w:cs="Consolas"/>
-          <w:color w:val="000000"/>
-          <w:sz w:val="19"/>
-          <w:szCs w:val="19"/>
-          <w:lang w:val="en-US"/>
-        </w:rPr>
-      </w:pPr>
-      <w:r>
-        <w:rPr>
-          <w:rFonts w:ascii="Consolas" w:hAnsi="Consolas" w:cs="Consolas"/>
-          <w:color w:val="000000"/>
-          <w:sz w:val="19"/>
-          <w:szCs w:val="19"/>
+        <w:spacing w:after="0" w:line="360" w:lineRule="auto"/>
+        <w:jc w:val="both"/>
+        <w:rPr>
+          <w:rFonts w:ascii="Times New Roman" w:hAnsi="Times New Roman" w:cs="Times New Roman"/>
+          <w:color w:val="000000"/>
+          <w:sz w:val="28"/>
+          <w:szCs w:val="28"/>
+          <w:lang w:val="en-US"/>
+        </w:rPr>
+      </w:pPr>
+      <w:r>
+        <w:rPr>
+          <w:rFonts w:ascii="Times New Roman" w:hAnsi="Times New Roman" w:cs="Times New Roman"/>
+          <w:color w:val="000000"/>
+          <w:sz w:val="28"/>
+          <w:szCs w:val="28"/>
           <w:lang w:val="en-US"/>
         </w:rPr>
         <w:t xml:space="preserve">    {</w:t>
@@ -493,61 +525,62 @@
         <w:autoSpaceDE w:val="0"/>
         <w:autoSpaceDN w:val="0"/>
         <w:adjustRightInd w:val="0"/>
-        <w:spacing w:after="0" w:line="240" w:lineRule="auto"/>
-        <w:rPr>
-          <w:rFonts w:ascii="Consolas" w:hAnsi="Consolas" w:cs="Consolas"/>
-          <w:color w:val="000000"/>
-          <w:sz w:val="19"/>
-          <w:szCs w:val="19"/>
-          <w:lang w:val="en-US"/>
-        </w:rPr>
-      </w:pPr>
-      <w:r>
-        <w:rPr>
-          <w:rFonts w:ascii="Consolas" w:hAnsi="Consolas" w:cs="Consolas"/>
-          <w:color w:val="000000"/>
-          <w:sz w:val="19"/>
-          <w:szCs w:val="19"/>
+        <w:spacing w:after="0" w:line="360" w:lineRule="auto"/>
+        <w:jc w:val="both"/>
+        <w:rPr>
+          <w:rFonts w:ascii="Times New Roman" w:hAnsi="Times New Roman" w:cs="Times New Roman"/>
+          <w:color w:val="000000"/>
+          <w:sz w:val="28"/>
+          <w:szCs w:val="28"/>
+          <w:lang w:val="en-US"/>
+        </w:rPr>
+      </w:pPr>
+      <w:r>
+        <w:rPr>
+          <w:rFonts w:ascii="Times New Roman" w:hAnsi="Times New Roman" w:cs="Times New Roman"/>
+          <w:color w:val="000000"/>
+          <w:sz w:val="28"/>
+          <w:szCs w:val="28"/>
           <w:lang w:val="en-US"/>
         </w:rPr>
         <w:t xml:space="preserve">        </w:t>
       </w:r>
       <w:r>
         <w:rPr>
-          <w:rFonts w:ascii="Consolas" w:hAnsi="Consolas" w:cs="Consolas"/>
+          <w:rFonts w:ascii="Times New Roman" w:hAnsi="Times New Roman" w:cs="Times New Roman"/>
           <w:color w:val="0000FF"/>
-          <w:sz w:val="19"/>
-          <w:szCs w:val="19"/>
+          <w:sz w:val="28"/>
+          <w:szCs w:val="28"/>
           <w:lang w:val="en-US"/>
         </w:rPr>
         <w:t>public</w:t>
       </w:r>
       <w:r>
         <w:rPr>
-          <w:rFonts w:ascii="Consolas" w:hAnsi="Consolas" w:cs="Consolas"/>
-          <w:color w:val="000000"/>
-          <w:sz w:val="19"/>
-          <w:szCs w:val="19"/>
+          <w:rFonts w:ascii="Times New Roman" w:hAnsi="Times New Roman" w:cs="Times New Roman"/>
+          <w:color w:val="000000"/>
+          <w:sz w:val="28"/>
+          <w:szCs w:val="28"/>
           <w:lang w:val="en-US"/>
         </w:rPr>
         <w:t xml:space="preserve"> </w:t>
       </w:r>
       <w:r>
         <w:rPr>
-          <w:rFonts w:ascii="Consolas" w:hAnsi="Consolas" w:cs="Consolas"/>
+          <w:rFonts w:ascii="Times New Roman" w:hAnsi="Times New Roman" w:cs="Times New Roman"/>
           <w:color w:val="2B91AF"/>
-          <w:sz w:val="19"/>
-          <w:szCs w:val="19"/>
+          <w:sz w:val="28"/>
+          <w:szCs w:val="28"/>
           <w:lang w:val="en-US"/>
         </w:rPr>
         <w:t>Form1</w:t>
       </w:r>
       <w:r>
         <w:rPr>
-          <w:rFonts w:ascii="Consolas" w:hAnsi="Consolas" w:cs="Consolas"/>
-          <w:color w:val="000000"/>
-          <w:sz w:val="19"/>
-          <w:szCs w:val="19"/>
+          <w:rFonts w:ascii="Times New Roman" w:hAnsi="Times New Roman" w:cs="Times New Roman"/>
+          <w:color w:val="000000"/>
+          <w:sz w:val="28"/>
+          <w:szCs w:val="28"/>
           <w:lang w:val="en-US"/>
         </w:rPr>
         <w:t>()</w:t>
@@ -558,21 +591,22 @@
         <w:autoSpaceDE w:val="0"/>
         <w:autoSpaceDN w:val="0"/>
         <w:adjustRightInd w:val="0"/>
-        <w:spacing w:after="0" w:line="240" w:lineRule="auto"/>
-        <w:rPr>
-          <w:rFonts w:ascii="Consolas" w:hAnsi="Consolas" w:cs="Consolas"/>
-          <w:color w:val="000000"/>
-          <w:sz w:val="19"/>
-          <w:szCs w:val="19"/>
-          <w:lang w:val="en-US"/>
-        </w:rPr>
-      </w:pPr>
-      <w:r>
-        <w:rPr>
-          <w:rFonts w:ascii="Consolas" w:hAnsi="Consolas" w:cs="Consolas"/>
-          <w:color w:val="000000"/>
-          <w:sz w:val="19"/>
-          <w:szCs w:val="19"/>
+        <w:spacing w:after="0" w:line="360" w:lineRule="auto"/>
+        <w:jc w:val="both"/>
+        <w:rPr>
+          <w:rFonts w:ascii="Times New Roman" w:hAnsi="Times New Roman" w:cs="Times New Roman"/>
+          <w:color w:val="000000"/>
+          <w:sz w:val="28"/>
+          <w:szCs w:val="28"/>
+          <w:lang w:val="en-US"/>
+        </w:rPr>
+      </w:pPr>
+      <w:r>
+        <w:rPr>
+          <w:rFonts w:ascii="Times New Roman" w:hAnsi="Times New Roman" w:cs="Times New Roman"/>
+          <w:color w:val="000000"/>
+          <w:sz w:val="28"/>
+          <w:szCs w:val="28"/>
           <w:lang w:val="en-US"/>
         </w:rPr>
         <w:t xml:space="preserve">        {</w:t>
@@ -583,21 +617,22 @@
         <w:autoSpaceDE w:val="0"/>
         <w:autoSpaceDN w:val="0"/>
         <w:adjustRightInd w:val="0"/>
-        <w:spacing w:after="0" w:line="240" w:lineRule="auto"/>
-        <w:rPr>
-          <w:rFonts w:ascii="Consolas" w:hAnsi="Consolas" w:cs="Consolas"/>
-          <w:color w:val="000000"/>
-          <w:sz w:val="19"/>
-          <w:szCs w:val="19"/>
-          <w:lang w:val="en-US"/>
-        </w:rPr>
-      </w:pPr>
-      <w:r>
-        <w:rPr>
-          <w:rFonts w:ascii="Consolas" w:hAnsi="Consolas" w:cs="Consolas"/>
-          <w:color w:val="000000"/>
-          <w:sz w:val="19"/>
-          <w:szCs w:val="19"/>
+        <w:spacing w:after="0" w:line="360" w:lineRule="auto"/>
+        <w:jc w:val="both"/>
+        <w:rPr>
+          <w:rFonts w:ascii="Times New Roman" w:hAnsi="Times New Roman" w:cs="Times New Roman"/>
+          <w:color w:val="000000"/>
+          <w:sz w:val="28"/>
+          <w:szCs w:val="28"/>
+          <w:lang w:val="en-US"/>
+        </w:rPr>
+      </w:pPr>
+      <w:r>
+        <w:rPr>
+          <w:rFonts w:ascii="Times New Roman" w:hAnsi="Times New Roman" w:cs="Times New Roman"/>
+          <w:color w:val="000000"/>
+          <w:sz w:val="28"/>
+          <w:szCs w:val="28"/>
           <w:lang w:val="en-US"/>
         </w:rPr>
         <w:t xml:space="preserve">            </w:t>
@@ -606,10 +641,10 @@
       <w:proofErr w:type="gramStart"/>
       <w:r>
         <w:rPr>
-          <w:rFonts w:ascii="Consolas" w:hAnsi="Consolas" w:cs="Consolas"/>
-          <w:color w:val="000000"/>
-          <w:sz w:val="19"/>
-          <w:szCs w:val="19"/>
+          <w:rFonts w:ascii="Times New Roman" w:hAnsi="Times New Roman" w:cs="Times New Roman"/>
+          <w:color w:val="000000"/>
+          <w:sz w:val="28"/>
+          <w:szCs w:val="28"/>
           <w:lang w:val="en-US"/>
         </w:rPr>
         <w:t>InitializeComponent</w:t>
@@ -617,10 +652,10 @@
       <w:proofErr w:type="spellEnd"/>
       <w:r>
         <w:rPr>
-          <w:rFonts w:ascii="Consolas" w:hAnsi="Consolas" w:cs="Consolas"/>
-          <w:color w:val="000000"/>
-          <w:sz w:val="19"/>
-          <w:szCs w:val="19"/>
+          <w:rFonts w:ascii="Times New Roman" w:hAnsi="Times New Roman" w:cs="Times New Roman"/>
+          <w:color w:val="000000"/>
+          <w:sz w:val="28"/>
+          <w:szCs w:val="28"/>
           <w:lang w:val="en-US"/>
         </w:rPr>
         <w:t>(</w:t>
@@ -628,10 +663,10 @@
       <w:proofErr w:type="gramEnd"/>
       <w:r>
         <w:rPr>
-          <w:rFonts w:ascii="Consolas" w:hAnsi="Consolas" w:cs="Consolas"/>
-          <w:color w:val="000000"/>
-          <w:sz w:val="19"/>
-          <w:szCs w:val="19"/>
+          <w:rFonts w:ascii="Times New Roman" w:hAnsi="Times New Roman" w:cs="Times New Roman"/>
+          <w:color w:val="000000"/>
+          <w:sz w:val="28"/>
+          <w:szCs w:val="28"/>
           <w:lang w:val="en-US"/>
         </w:rPr>
         <w:t>);</w:t>
@@ -642,21 +677,22 @@
         <w:autoSpaceDE w:val="0"/>
         <w:autoSpaceDN w:val="0"/>
         <w:adjustRightInd w:val="0"/>
-        <w:spacing w:after="0" w:line="240" w:lineRule="auto"/>
-        <w:rPr>
-          <w:rFonts w:ascii="Consolas" w:hAnsi="Consolas" w:cs="Consolas"/>
-          <w:color w:val="000000"/>
-          <w:sz w:val="19"/>
-          <w:szCs w:val="19"/>
-          <w:lang w:val="en-US"/>
-        </w:rPr>
-      </w:pPr>
-      <w:r>
-        <w:rPr>
-          <w:rFonts w:ascii="Consolas" w:hAnsi="Consolas" w:cs="Consolas"/>
-          <w:color w:val="000000"/>
-          <w:sz w:val="19"/>
-          <w:szCs w:val="19"/>
+        <w:spacing w:after="0" w:line="360" w:lineRule="auto"/>
+        <w:jc w:val="both"/>
+        <w:rPr>
+          <w:rFonts w:ascii="Times New Roman" w:hAnsi="Times New Roman" w:cs="Times New Roman"/>
+          <w:color w:val="000000"/>
+          <w:sz w:val="28"/>
+          <w:szCs w:val="28"/>
+          <w:lang w:val="en-US"/>
+        </w:rPr>
+      </w:pPr>
+      <w:r>
+        <w:rPr>
+          <w:rFonts w:ascii="Times New Roman" w:hAnsi="Times New Roman" w:cs="Times New Roman"/>
+          <w:color w:val="000000"/>
+          <w:sz w:val="28"/>
+          <w:szCs w:val="28"/>
           <w:lang w:val="en-US"/>
         </w:rPr>
         <w:t xml:space="preserve">        }</w:t>
@@ -667,12 +703,13 @@
         <w:autoSpaceDE w:val="0"/>
         <w:autoSpaceDN w:val="0"/>
         <w:adjustRightInd w:val="0"/>
-        <w:spacing w:after="0" w:line="240" w:lineRule="auto"/>
-        <w:rPr>
-          <w:rFonts w:ascii="Consolas" w:hAnsi="Consolas" w:cs="Consolas"/>
-          <w:color w:val="000000"/>
-          <w:sz w:val="19"/>
-          <w:szCs w:val="19"/>
+        <w:spacing w:after="0" w:line="360" w:lineRule="auto"/>
+        <w:jc w:val="both"/>
+        <w:rPr>
+          <w:rFonts w:ascii="Times New Roman" w:hAnsi="Times New Roman" w:cs="Times New Roman"/>
+          <w:color w:val="000000"/>
+          <w:sz w:val="28"/>
+          <w:szCs w:val="28"/>
           <w:lang w:val="en-US"/>
         </w:rPr>
       </w:pPr>
@@ -682,61 +719,62 @@
         <w:autoSpaceDE w:val="0"/>
         <w:autoSpaceDN w:val="0"/>
         <w:adjustRightInd w:val="0"/>
-        <w:spacing w:after="0" w:line="240" w:lineRule="auto"/>
-        <w:rPr>
-          <w:rFonts w:ascii="Consolas" w:hAnsi="Consolas" w:cs="Consolas"/>
-          <w:color w:val="000000"/>
-          <w:sz w:val="19"/>
-          <w:szCs w:val="19"/>
-          <w:lang w:val="en-US"/>
-        </w:rPr>
-      </w:pPr>
-      <w:r>
-        <w:rPr>
-          <w:rFonts w:ascii="Consolas" w:hAnsi="Consolas" w:cs="Consolas"/>
-          <w:color w:val="000000"/>
-          <w:sz w:val="19"/>
-          <w:szCs w:val="19"/>
+        <w:spacing w:after="0" w:line="360" w:lineRule="auto"/>
+        <w:jc w:val="both"/>
+        <w:rPr>
+          <w:rFonts w:ascii="Times New Roman" w:hAnsi="Times New Roman" w:cs="Times New Roman"/>
+          <w:color w:val="000000"/>
+          <w:sz w:val="28"/>
+          <w:szCs w:val="28"/>
+          <w:lang w:val="en-US"/>
+        </w:rPr>
+      </w:pPr>
+      <w:r>
+        <w:rPr>
+          <w:rFonts w:ascii="Times New Roman" w:hAnsi="Times New Roman" w:cs="Times New Roman"/>
+          <w:color w:val="000000"/>
+          <w:sz w:val="28"/>
+          <w:szCs w:val="28"/>
           <w:lang w:val="en-US"/>
         </w:rPr>
         <w:t xml:space="preserve">        </w:t>
       </w:r>
       <w:r>
         <w:rPr>
-          <w:rFonts w:ascii="Consolas" w:hAnsi="Consolas" w:cs="Consolas"/>
+          <w:rFonts w:ascii="Times New Roman" w:hAnsi="Times New Roman" w:cs="Times New Roman"/>
           <w:color w:val="0000FF"/>
-          <w:sz w:val="19"/>
-          <w:szCs w:val="19"/>
+          <w:sz w:val="28"/>
+          <w:szCs w:val="28"/>
           <w:lang w:val="en-US"/>
         </w:rPr>
         <w:t>private</w:t>
       </w:r>
       <w:r>
         <w:rPr>
-          <w:rFonts w:ascii="Consolas" w:hAnsi="Consolas" w:cs="Consolas"/>
-          <w:color w:val="000000"/>
-          <w:sz w:val="19"/>
-          <w:szCs w:val="19"/>
+          <w:rFonts w:ascii="Times New Roman" w:hAnsi="Times New Roman" w:cs="Times New Roman"/>
+          <w:color w:val="000000"/>
+          <w:sz w:val="28"/>
+          <w:szCs w:val="28"/>
           <w:lang w:val="en-US"/>
         </w:rPr>
         <w:t xml:space="preserve"> </w:t>
       </w:r>
       <w:r>
         <w:rPr>
-          <w:rFonts w:ascii="Consolas" w:hAnsi="Consolas" w:cs="Consolas"/>
+          <w:rFonts w:ascii="Times New Roman" w:hAnsi="Times New Roman" w:cs="Times New Roman"/>
           <w:color w:val="0000FF"/>
-          <w:sz w:val="19"/>
-          <w:szCs w:val="19"/>
+          <w:sz w:val="28"/>
+          <w:szCs w:val="28"/>
           <w:lang w:val="en-US"/>
         </w:rPr>
         <w:t>void</w:t>
       </w:r>
       <w:r>
         <w:rPr>
-          <w:rFonts w:ascii="Consolas" w:hAnsi="Consolas" w:cs="Consolas"/>
-          <w:color w:val="000000"/>
-          <w:sz w:val="19"/>
-          <w:szCs w:val="19"/>
+          <w:rFonts w:ascii="Times New Roman" w:hAnsi="Times New Roman" w:cs="Times New Roman"/>
+          <w:color w:val="000000"/>
+          <w:sz w:val="28"/>
+          <w:szCs w:val="28"/>
           <w:lang w:val="en-US"/>
         </w:rPr>
         <w:t xml:space="preserve"> </w:t>
@@ -744,10 +782,10 @@
       <w:proofErr w:type="spellStart"/>
       <w:r>
         <w:rPr>
-          <w:rFonts w:ascii="Consolas" w:hAnsi="Consolas" w:cs="Consolas"/>
-          <w:color w:val="000000"/>
-          <w:sz w:val="19"/>
-          <w:szCs w:val="19"/>
+          <w:rFonts w:ascii="Times New Roman" w:hAnsi="Times New Roman" w:cs="Times New Roman"/>
+          <w:color w:val="000000"/>
+          <w:sz w:val="28"/>
+          <w:szCs w:val="28"/>
           <w:lang w:val="en-US"/>
         </w:rPr>
         <w:t>button_result_</w:t>
@@ -755,10 +793,10 @@
       <w:proofErr w:type="gramStart"/>
       <w:r>
         <w:rPr>
-          <w:rFonts w:ascii="Consolas" w:hAnsi="Consolas" w:cs="Consolas"/>
-          <w:color w:val="000000"/>
-          <w:sz w:val="19"/>
-          <w:szCs w:val="19"/>
+          <w:rFonts w:ascii="Times New Roman" w:hAnsi="Times New Roman" w:cs="Times New Roman"/>
+          <w:color w:val="000000"/>
+          <w:sz w:val="28"/>
+          <w:szCs w:val="28"/>
           <w:lang w:val="en-US"/>
         </w:rPr>
         <w:t>Click</w:t>
@@ -766,10 +804,10 @@
       <w:proofErr w:type="spellEnd"/>
       <w:r>
         <w:rPr>
-          <w:rFonts w:ascii="Consolas" w:hAnsi="Consolas" w:cs="Consolas"/>
-          <w:color w:val="000000"/>
-          <w:sz w:val="19"/>
-          <w:szCs w:val="19"/>
+          <w:rFonts w:ascii="Times New Roman" w:hAnsi="Times New Roman" w:cs="Times New Roman"/>
+          <w:color w:val="000000"/>
+          <w:sz w:val="28"/>
+          <w:szCs w:val="28"/>
           <w:lang w:val="en-US"/>
         </w:rPr>
         <w:t>(</w:t>
@@ -777,20 +815,20 @@
       <w:proofErr w:type="gramEnd"/>
       <w:r>
         <w:rPr>
-          <w:rFonts w:ascii="Consolas" w:hAnsi="Consolas" w:cs="Consolas"/>
+          <w:rFonts w:ascii="Times New Roman" w:hAnsi="Times New Roman" w:cs="Times New Roman"/>
           <w:color w:val="0000FF"/>
-          <w:sz w:val="19"/>
-          <w:szCs w:val="19"/>
+          <w:sz w:val="28"/>
+          <w:szCs w:val="28"/>
           <w:lang w:val="en-US"/>
         </w:rPr>
         <w:t>object</w:t>
       </w:r>
       <w:r>
         <w:rPr>
-          <w:rFonts w:ascii="Consolas" w:hAnsi="Consolas" w:cs="Consolas"/>
-          <w:color w:val="000000"/>
-          <w:sz w:val="19"/>
-          <w:szCs w:val="19"/>
+          <w:rFonts w:ascii="Times New Roman" w:hAnsi="Times New Roman" w:cs="Times New Roman"/>
+          <w:color w:val="000000"/>
+          <w:sz w:val="28"/>
+          <w:szCs w:val="28"/>
           <w:lang w:val="en-US"/>
         </w:rPr>
         <w:t xml:space="preserve"> sender, </w:t>
@@ -798,10 +836,10 @@
       <w:proofErr w:type="spellStart"/>
       <w:r>
         <w:rPr>
-          <w:rFonts w:ascii="Consolas" w:hAnsi="Consolas" w:cs="Consolas"/>
-          <w:color w:val="000000"/>
-          <w:sz w:val="19"/>
-          <w:szCs w:val="19"/>
+          <w:rFonts w:ascii="Times New Roman" w:hAnsi="Times New Roman" w:cs="Times New Roman"/>
+          <w:color w:val="000000"/>
+          <w:sz w:val="28"/>
+          <w:szCs w:val="28"/>
           <w:lang w:val="en-US"/>
         </w:rPr>
         <w:t>EventArgs</w:t>
@@ -809,10 +847,10 @@
       <w:proofErr w:type="spellEnd"/>
       <w:r>
         <w:rPr>
-          <w:rFonts w:ascii="Consolas" w:hAnsi="Consolas" w:cs="Consolas"/>
-          <w:color w:val="000000"/>
-          <w:sz w:val="19"/>
-          <w:szCs w:val="19"/>
+          <w:rFonts w:ascii="Times New Roman" w:hAnsi="Times New Roman" w:cs="Times New Roman"/>
+          <w:color w:val="000000"/>
+          <w:sz w:val="28"/>
+          <w:szCs w:val="28"/>
           <w:lang w:val="en-US"/>
         </w:rPr>
         <w:t xml:space="preserve"> e)</w:t>
@@ -823,21 +861,22 @@
         <w:autoSpaceDE w:val="0"/>
         <w:autoSpaceDN w:val="0"/>
         <w:adjustRightInd w:val="0"/>
-        <w:spacing w:after="0" w:line="240" w:lineRule="auto"/>
-        <w:rPr>
-          <w:rFonts w:ascii="Consolas" w:hAnsi="Consolas" w:cs="Consolas"/>
-          <w:color w:val="000000"/>
-          <w:sz w:val="19"/>
-          <w:szCs w:val="19"/>
-          <w:lang w:val="en-US"/>
-        </w:rPr>
-      </w:pPr>
-      <w:r>
-        <w:rPr>
-          <w:rFonts w:ascii="Consolas" w:hAnsi="Consolas" w:cs="Consolas"/>
-          <w:color w:val="000000"/>
-          <w:sz w:val="19"/>
-          <w:szCs w:val="19"/>
+        <w:spacing w:after="0" w:line="360" w:lineRule="auto"/>
+        <w:jc w:val="both"/>
+        <w:rPr>
+          <w:rFonts w:ascii="Times New Roman" w:hAnsi="Times New Roman" w:cs="Times New Roman"/>
+          <w:color w:val="000000"/>
+          <w:sz w:val="28"/>
+          <w:szCs w:val="28"/>
+          <w:lang w:val="en-US"/>
+        </w:rPr>
+      </w:pPr>
+      <w:r>
+        <w:rPr>
+          <w:rFonts w:ascii="Times New Roman" w:hAnsi="Times New Roman" w:cs="Times New Roman"/>
+          <w:color w:val="000000"/>
+          <w:sz w:val="28"/>
+          <w:szCs w:val="28"/>
           <w:lang w:val="en-US"/>
         </w:rPr>
         <w:t xml:space="preserve">        {</w:t>
@@ -848,41 +887,42 @@
         <w:autoSpaceDE w:val="0"/>
         <w:autoSpaceDN w:val="0"/>
         <w:adjustRightInd w:val="0"/>
-        <w:spacing w:after="0" w:line="240" w:lineRule="auto"/>
-        <w:rPr>
-          <w:rFonts w:ascii="Consolas" w:hAnsi="Consolas" w:cs="Consolas"/>
-          <w:color w:val="000000"/>
-          <w:sz w:val="19"/>
-          <w:szCs w:val="19"/>
-          <w:lang w:val="en-US"/>
-        </w:rPr>
-      </w:pPr>
-      <w:r>
-        <w:rPr>
-          <w:rFonts w:ascii="Consolas" w:hAnsi="Consolas" w:cs="Consolas"/>
-          <w:color w:val="000000"/>
-          <w:sz w:val="19"/>
-          <w:szCs w:val="19"/>
+        <w:spacing w:after="0" w:line="360" w:lineRule="auto"/>
+        <w:jc w:val="both"/>
+        <w:rPr>
+          <w:rFonts w:ascii="Times New Roman" w:hAnsi="Times New Roman" w:cs="Times New Roman"/>
+          <w:color w:val="000000"/>
+          <w:sz w:val="28"/>
+          <w:szCs w:val="28"/>
+          <w:lang w:val="en-US"/>
+        </w:rPr>
+      </w:pPr>
+      <w:r>
+        <w:rPr>
+          <w:rFonts w:ascii="Times New Roman" w:hAnsi="Times New Roman" w:cs="Times New Roman"/>
+          <w:color w:val="000000"/>
+          <w:sz w:val="28"/>
+          <w:szCs w:val="28"/>
           <w:lang w:val="en-US"/>
         </w:rPr>
         <w:t xml:space="preserve">            </w:t>
       </w:r>
       <w:r>
         <w:rPr>
-          <w:rFonts w:ascii="Consolas" w:hAnsi="Consolas" w:cs="Consolas"/>
+          <w:rFonts w:ascii="Times New Roman" w:hAnsi="Times New Roman" w:cs="Times New Roman"/>
           <w:color w:val="0000FF"/>
-          <w:sz w:val="19"/>
-          <w:szCs w:val="19"/>
+          <w:sz w:val="28"/>
+          <w:szCs w:val="28"/>
           <w:lang w:val="en-US"/>
         </w:rPr>
         <w:t>double</w:t>
       </w:r>
       <w:r>
         <w:rPr>
-          <w:rFonts w:ascii="Consolas" w:hAnsi="Consolas" w:cs="Consolas"/>
-          <w:color w:val="000000"/>
-          <w:sz w:val="19"/>
-          <w:szCs w:val="19"/>
+          <w:rFonts w:ascii="Times New Roman" w:hAnsi="Times New Roman" w:cs="Times New Roman"/>
+          <w:color w:val="000000"/>
+          <w:sz w:val="28"/>
+          <w:szCs w:val="28"/>
           <w:lang w:val="en-US"/>
         </w:rPr>
         <w:t xml:space="preserve"> x0 = </w:t>
@@ -890,10 +930,10 @@
       <w:proofErr w:type="spellStart"/>
       <w:r>
         <w:rPr>
-          <w:rFonts w:ascii="Consolas" w:hAnsi="Consolas" w:cs="Consolas"/>
-          <w:color w:val="000000"/>
-          <w:sz w:val="19"/>
-          <w:szCs w:val="19"/>
+          <w:rFonts w:ascii="Times New Roman" w:hAnsi="Times New Roman" w:cs="Times New Roman"/>
+          <w:color w:val="000000"/>
+          <w:sz w:val="28"/>
+          <w:szCs w:val="28"/>
           <w:lang w:val="en-US"/>
         </w:rPr>
         <w:t>Convert.ToDouble</w:t>
@@ -901,10 +941,10 @@
       <w:proofErr w:type="spellEnd"/>
       <w:r>
         <w:rPr>
-          <w:rFonts w:ascii="Consolas" w:hAnsi="Consolas" w:cs="Consolas"/>
-          <w:color w:val="000000"/>
-          <w:sz w:val="19"/>
-          <w:szCs w:val="19"/>
+          <w:rFonts w:ascii="Times New Roman" w:hAnsi="Times New Roman" w:cs="Times New Roman"/>
+          <w:color w:val="000000"/>
+          <w:sz w:val="28"/>
+          <w:szCs w:val="28"/>
           <w:lang w:val="en-US"/>
         </w:rPr>
         <w:t>(input_x</w:t>
@@ -912,10 +952,10 @@
       <w:proofErr w:type="gramStart"/>
       <w:r>
         <w:rPr>
-          <w:rFonts w:ascii="Consolas" w:hAnsi="Consolas" w:cs="Consolas"/>
-          <w:color w:val="000000"/>
-          <w:sz w:val="19"/>
-          <w:szCs w:val="19"/>
+          <w:rFonts w:ascii="Times New Roman" w:hAnsi="Times New Roman" w:cs="Times New Roman"/>
+          <w:color w:val="000000"/>
+          <w:sz w:val="28"/>
+          <w:szCs w:val="28"/>
           <w:lang w:val="en-US"/>
         </w:rPr>
         <w:t>0.Text</w:t>
@@ -923,10 +963,10 @@
       <w:proofErr w:type="gramEnd"/>
       <w:r>
         <w:rPr>
-          <w:rFonts w:ascii="Consolas" w:hAnsi="Consolas" w:cs="Consolas"/>
-          <w:color w:val="000000"/>
-          <w:sz w:val="19"/>
-          <w:szCs w:val="19"/>
+          <w:rFonts w:ascii="Times New Roman" w:hAnsi="Times New Roman" w:cs="Times New Roman"/>
+          <w:color w:val="000000"/>
+          <w:sz w:val="28"/>
+          <w:szCs w:val="28"/>
           <w:lang w:val="en-US"/>
         </w:rPr>
         <w:t>);</w:t>
@@ -937,41 +977,42 @@
         <w:autoSpaceDE w:val="0"/>
         <w:autoSpaceDN w:val="0"/>
         <w:adjustRightInd w:val="0"/>
-        <w:spacing w:after="0" w:line="240" w:lineRule="auto"/>
-        <w:rPr>
-          <w:rFonts w:ascii="Consolas" w:hAnsi="Consolas" w:cs="Consolas"/>
-          <w:color w:val="000000"/>
-          <w:sz w:val="19"/>
-          <w:szCs w:val="19"/>
-          <w:lang w:val="en-US"/>
-        </w:rPr>
-      </w:pPr>
-      <w:r>
-        <w:rPr>
-          <w:rFonts w:ascii="Consolas" w:hAnsi="Consolas" w:cs="Consolas"/>
-          <w:color w:val="000000"/>
-          <w:sz w:val="19"/>
-          <w:szCs w:val="19"/>
+        <w:spacing w:after="0" w:line="360" w:lineRule="auto"/>
+        <w:jc w:val="both"/>
+        <w:rPr>
+          <w:rFonts w:ascii="Times New Roman" w:hAnsi="Times New Roman" w:cs="Times New Roman"/>
+          <w:color w:val="000000"/>
+          <w:sz w:val="28"/>
+          <w:szCs w:val="28"/>
+          <w:lang w:val="en-US"/>
+        </w:rPr>
+      </w:pPr>
+      <w:r>
+        <w:rPr>
+          <w:rFonts w:ascii="Times New Roman" w:hAnsi="Times New Roman" w:cs="Times New Roman"/>
+          <w:color w:val="000000"/>
+          <w:sz w:val="28"/>
+          <w:szCs w:val="28"/>
           <w:lang w:val="en-US"/>
         </w:rPr>
         <w:t xml:space="preserve">            </w:t>
       </w:r>
       <w:r>
         <w:rPr>
-          <w:rFonts w:ascii="Consolas" w:hAnsi="Consolas" w:cs="Consolas"/>
+          <w:rFonts w:ascii="Times New Roman" w:hAnsi="Times New Roman" w:cs="Times New Roman"/>
           <w:color w:val="0000FF"/>
-          <w:sz w:val="19"/>
-          <w:szCs w:val="19"/>
+          <w:sz w:val="28"/>
+          <w:szCs w:val="28"/>
           <w:lang w:val="en-US"/>
         </w:rPr>
         <w:t>double</w:t>
       </w:r>
       <w:r>
         <w:rPr>
-          <w:rFonts w:ascii="Consolas" w:hAnsi="Consolas" w:cs="Consolas"/>
-          <w:color w:val="000000"/>
-          <w:sz w:val="19"/>
-          <w:szCs w:val="19"/>
+          <w:rFonts w:ascii="Times New Roman" w:hAnsi="Times New Roman" w:cs="Times New Roman"/>
+          <w:color w:val="000000"/>
+          <w:sz w:val="28"/>
+          <w:szCs w:val="28"/>
           <w:lang w:val="en-US"/>
         </w:rPr>
         <w:t xml:space="preserve"> </w:t>
@@ -979,10 +1020,10 @@
       <w:proofErr w:type="spellStart"/>
       <w:r>
         <w:rPr>
-          <w:rFonts w:ascii="Consolas" w:hAnsi="Consolas" w:cs="Consolas"/>
-          <w:color w:val="000000"/>
-          <w:sz w:val="19"/>
-          <w:szCs w:val="19"/>
+          <w:rFonts w:ascii="Times New Roman" w:hAnsi="Times New Roman" w:cs="Times New Roman"/>
+          <w:color w:val="000000"/>
+          <w:sz w:val="28"/>
+          <w:szCs w:val="28"/>
           <w:lang w:val="en-US"/>
         </w:rPr>
         <w:t>xk</w:t>
@@ -990,10 +1031,10 @@
       <w:proofErr w:type="spellEnd"/>
       <w:r>
         <w:rPr>
-          <w:rFonts w:ascii="Consolas" w:hAnsi="Consolas" w:cs="Consolas"/>
-          <w:color w:val="000000"/>
-          <w:sz w:val="19"/>
-          <w:szCs w:val="19"/>
+          <w:rFonts w:ascii="Times New Roman" w:hAnsi="Times New Roman" w:cs="Times New Roman"/>
+          <w:color w:val="000000"/>
+          <w:sz w:val="28"/>
+          <w:szCs w:val="28"/>
           <w:lang w:val="en-US"/>
         </w:rPr>
         <w:t xml:space="preserve"> = </w:t>
@@ -1001,10 +1042,10 @@
       <w:proofErr w:type="spellStart"/>
       <w:r>
         <w:rPr>
-          <w:rFonts w:ascii="Consolas" w:hAnsi="Consolas" w:cs="Consolas"/>
-          <w:color w:val="000000"/>
-          <w:sz w:val="19"/>
-          <w:szCs w:val="19"/>
+          <w:rFonts w:ascii="Times New Roman" w:hAnsi="Times New Roman" w:cs="Times New Roman"/>
+          <w:color w:val="000000"/>
+          <w:sz w:val="28"/>
+          <w:szCs w:val="28"/>
           <w:lang w:val="en-US"/>
         </w:rPr>
         <w:t>Convert.ToDouble</w:t>
@@ -1012,10 +1053,10 @@
       <w:proofErr w:type="spellEnd"/>
       <w:r>
         <w:rPr>
-          <w:rFonts w:ascii="Consolas" w:hAnsi="Consolas" w:cs="Consolas"/>
-          <w:color w:val="000000"/>
-          <w:sz w:val="19"/>
-          <w:szCs w:val="19"/>
+          <w:rFonts w:ascii="Times New Roman" w:hAnsi="Times New Roman" w:cs="Times New Roman"/>
+          <w:color w:val="000000"/>
+          <w:sz w:val="28"/>
+          <w:szCs w:val="28"/>
           <w:lang w:val="en-US"/>
         </w:rPr>
         <w:t>(</w:t>
@@ -1023,10 +1064,10 @@
       <w:proofErr w:type="spellStart"/>
       <w:r>
         <w:rPr>
-          <w:rFonts w:ascii="Consolas" w:hAnsi="Consolas" w:cs="Consolas"/>
-          <w:color w:val="000000"/>
-          <w:sz w:val="19"/>
-          <w:szCs w:val="19"/>
+          <w:rFonts w:ascii="Times New Roman" w:hAnsi="Times New Roman" w:cs="Times New Roman"/>
+          <w:color w:val="000000"/>
+          <w:sz w:val="28"/>
+          <w:szCs w:val="28"/>
           <w:lang w:val="en-US"/>
         </w:rPr>
         <w:t>input_</w:t>
@@ -1034,10 +1075,10 @@
       <w:proofErr w:type="gramStart"/>
       <w:r>
         <w:rPr>
-          <w:rFonts w:ascii="Consolas" w:hAnsi="Consolas" w:cs="Consolas"/>
-          <w:color w:val="000000"/>
-          <w:sz w:val="19"/>
-          <w:szCs w:val="19"/>
+          <w:rFonts w:ascii="Times New Roman" w:hAnsi="Times New Roman" w:cs="Times New Roman"/>
+          <w:color w:val="000000"/>
+          <w:sz w:val="28"/>
+          <w:szCs w:val="28"/>
           <w:lang w:val="en-US"/>
         </w:rPr>
         <w:t>xk.Text</w:t>
@@ -1046,10 +1087,10 @@
       <w:proofErr w:type="gramEnd"/>
       <w:r>
         <w:rPr>
-          <w:rFonts w:ascii="Consolas" w:hAnsi="Consolas" w:cs="Consolas"/>
-          <w:color w:val="000000"/>
-          <w:sz w:val="19"/>
-          <w:szCs w:val="19"/>
+          <w:rFonts w:ascii="Times New Roman" w:hAnsi="Times New Roman" w:cs="Times New Roman"/>
+          <w:color w:val="000000"/>
+          <w:sz w:val="28"/>
+          <w:szCs w:val="28"/>
           <w:lang w:val="en-US"/>
         </w:rPr>
         <w:t xml:space="preserve">); </w:t>
@@ -1060,41 +1101,42 @@
         <w:autoSpaceDE w:val="0"/>
         <w:autoSpaceDN w:val="0"/>
         <w:adjustRightInd w:val="0"/>
-        <w:spacing w:after="0" w:line="240" w:lineRule="auto"/>
-        <w:rPr>
-          <w:rFonts w:ascii="Consolas" w:hAnsi="Consolas" w:cs="Consolas"/>
-          <w:color w:val="000000"/>
-          <w:sz w:val="19"/>
-          <w:szCs w:val="19"/>
-          <w:lang w:val="en-US"/>
-        </w:rPr>
-      </w:pPr>
-      <w:r>
-        <w:rPr>
-          <w:rFonts w:ascii="Consolas" w:hAnsi="Consolas" w:cs="Consolas"/>
-          <w:color w:val="000000"/>
-          <w:sz w:val="19"/>
-          <w:szCs w:val="19"/>
+        <w:spacing w:after="0" w:line="360" w:lineRule="auto"/>
+        <w:jc w:val="both"/>
+        <w:rPr>
+          <w:rFonts w:ascii="Times New Roman" w:hAnsi="Times New Roman" w:cs="Times New Roman"/>
+          <w:color w:val="000000"/>
+          <w:sz w:val="28"/>
+          <w:szCs w:val="28"/>
+          <w:lang w:val="en-US"/>
+        </w:rPr>
+      </w:pPr>
+      <w:r>
+        <w:rPr>
+          <w:rFonts w:ascii="Times New Roman" w:hAnsi="Times New Roman" w:cs="Times New Roman"/>
+          <w:color w:val="000000"/>
+          <w:sz w:val="28"/>
+          <w:szCs w:val="28"/>
           <w:lang w:val="en-US"/>
         </w:rPr>
         <w:t xml:space="preserve">            </w:t>
       </w:r>
       <w:r>
         <w:rPr>
-          <w:rFonts w:ascii="Consolas" w:hAnsi="Consolas" w:cs="Consolas"/>
+          <w:rFonts w:ascii="Times New Roman" w:hAnsi="Times New Roman" w:cs="Times New Roman"/>
           <w:color w:val="0000FF"/>
-          <w:sz w:val="19"/>
-          <w:szCs w:val="19"/>
+          <w:sz w:val="28"/>
+          <w:szCs w:val="28"/>
           <w:lang w:val="en-US"/>
         </w:rPr>
         <w:t>double</w:t>
       </w:r>
       <w:r>
         <w:rPr>
-          <w:rFonts w:ascii="Consolas" w:hAnsi="Consolas" w:cs="Consolas"/>
-          <w:color w:val="000000"/>
-          <w:sz w:val="19"/>
-          <w:szCs w:val="19"/>
+          <w:rFonts w:ascii="Times New Roman" w:hAnsi="Times New Roman" w:cs="Times New Roman"/>
+          <w:color w:val="000000"/>
+          <w:sz w:val="28"/>
+          <w:szCs w:val="28"/>
           <w:lang w:val="en-US"/>
         </w:rPr>
         <w:t xml:space="preserve"> dx = </w:t>
@@ -1102,10 +1144,10 @@
       <w:proofErr w:type="spellStart"/>
       <w:r>
         <w:rPr>
-          <w:rFonts w:ascii="Consolas" w:hAnsi="Consolas" w:cs="Consolas"/>
-          <w:color w:val="000000"/>
-          <w:sz w:val="19"/>
-          <w:szCs w:val="19"/>
+          <w:rFonts w:ascii="Times New Roman" w:hAnsi="Times New Roman" w:cs="Times New Roman"/>
+          <w:color w:val="000000"/>
+          <w:sz w:val="28"/>
+          <w:szCs w:val="28"/>
           <w:lang w:val="en-US"/>
         </w:rPr>
         <w:t>Convert.ToDouble</w:t>
@@ -1113,10 +1155,10 @@
       <w:proofErr w:type="spellEnd"/>
       <w:r>
         <w:rPr>
-          <w:rFonts w:ascii="Consolas" w:hAnsi="Consolas" w:cs="Consolas"/>
-          <w:color w:val="000000"/>
-          <w:sz w:val="19"/>
-          <w:szCs w:val="19"/>
+          <w:rFonts w:ascii="Times New Roman" w:hAnsi="Times New Roman" w:cs="Times New Roman"/>
+          <w:color w:val="000000"/>
+          <w:sz w:val="28"/>
+          <w:szCs w:val="28"/>
           <w:lang w:val="en-US"/>
         </w:rPr>
         <w:t>(</w:t>
@@ -1124,10 +1166,10 @@
       <w:proofErr w:type="spellStart"/>
       <w:r>
         <w:rPr>
-          <w:rFonts w:ascii="Consolas" w:hAnsi="Consolas" w:cs="Consolas"/>
-          <w:color w:val="000000"/>
-          <w:sz w:val="19"/>
-          <w:szCs w:val="19"/>
+          <w:rFonts w:ascii="Times New Roman" w:hAnsi="Times New Roman" w:cs="Times New Roman"/>
+          <w:color w:val="000000"/>
+          <w:sz w:val="28"/>
+          <w:szCs w:val="28"/>
           <w:lang w:val="en-US"/>
         </w:rPr>
         <w:t>input_</w:t>
@@ -1135,10 +1177,10 @@
       <w:proofErr w:type="gramStart"/>
       <w:r>
         <w:rPr>
-          <w:rFonts w:ascii="Consolas" w:hAnsi="Consolas" w:cs="Consolas"/>
-          <w:color w:val="000000"/>
-          <w:sz w:val="19"/>
-          <w:szCs w:val="19"/>
+          <w:rFonts w:ascii="Times New Roman" w:hAnsi="Times New Roman" w:cs="Times New Roman"/>
+          <w:color w:val="000000"/>
+          <w:sz w:val="28"/>
+          <w:szCs w:val="28"/>
           <w:lang w:val="en-US"/>
         </w:rPr>
         <w:t>dx.Text</w:t>
@@ -1147,10 +1189,10 @@
       <w:proofErr w:type="gramEnd"/>
       <w:r>
         <w:rPr>
-          <w:rFonts w:ascii="Consolas" w:hAnsi="Consolas" w:cs="Consolas"/>
-          <w:color w:val="000000"/>
-          <w:sz w:val="19"/>
-          <w:szCs w:val="19"/>
+          <w:rFonts w:ascii="Times New Roman" w:hAnsi="Times New Roman" w:cs="Times New Roman"/>
+          <w:color w:val="000000"/>
+          <w:sz w:val="28"/>
+          <w:szCs w:val="28"/>
           <w:lang w:val="en-US"/>
         </w:rPr>
         <w:t>);</w:t>
@@ -1161,41 +1203,42 @@
         <w:autoSpaceDE w:val="0"/>
         <w:autoSpaceDN w:val="0"/>
         <w:adjustRightInd w:val="0"/>
-        <w:spacing w:after="0" w:line="240" w:lineRule="auto"/>
-        <w:rPr>
-          <w:rFonts w:ascii="Consolas" w:hAnsi="Consolas" w:cs="Consolas"/>
-          <w:color w:val="000000"/>
-          <w:sz w:val="19"/>
-          <w:szCs w:val="19"/>
-          <w:lang w:val="en-US"/>
-        </w:rPr>
-      </w:pPr>
-      <w:r>
-        <w:rPr>
-          <w:rFonts w:ascii="Consolas" w:hAnsi="Consolas" w:cs="Consolas"/>
-          <w:color w:val="000000"/>
-          <w:sz w:val="19"/>
-          <w:szCs w:val="19"/>
+        <w:spacing w:after="0" w:line="360" w:lineRule="auto"/>
+        <w:jc w:val="both"/>
+        <w:rPr>
+          <w:rFonts w:ascii="Times New Roman" w:hAnsi="Times New Roman" w:cs="Times New Roman"/>
+          <w:color w:val="000000"/>
+          <w:sz w:val="28"/>
+          <w:szCs w:val="28"/>
+          <w:lang w:val="en-US"/>
+        </w:rPr>
+      </w:pPr>
+      <w:r>
+        <w:rPr>
+          <w:rFonts w:ascii="Times New Roman" w:hAnsi="Times New Roman" w:cs="Times New Roman"/>
+          <w:color w:val="000000"/>
+          <w:sz w:val="28"/>
+          <w:szCs w:val="28"/>
           <w:lang w:val="en-US"/>
         </w:rPr>
         <w:t xml:space="preserve">            </w:t>
       </w:r>
       <w:r>
         <w:rPr>
-          <w:rFonts w:ascii="Consolas" w:hAnsi="Consolas" w:cs="Consolas"/>
+          <w:rFonts w:ascii="Times New Roman" w:hAnsi="Times New Roman" w:cs="Times New Roman"/>
           <w:color w:val="0000FF"/>
-          <w:sz w:val="19"/>
-          <w:szCs w:val="19"/>
+          <w:sz w:val="28"/>
+          <w:szCs w:val="28"/>
           <w:lang w:val="en-US"/>
         </w:rPr>
         <w:t>double</w:t>
       </w:r>
       <w:r>
         <w:rPr>
-          <w:rFonts w:ascii="Consolas" w:hAnsi="Consolas" w:cs="Consolas"/>
-          <w:color w:val="000000"/>
-          <w:sz w:val="19"/>
-          <w:szCs w:val="19"/>
+          <w:rFonts w:ascii="Times New Roman" w:hAnsi="Times New Roman" w:cs="Times New Roman"/>
+          <w:color w:val="000000"/>
+          <w:sz w:val="28"/>
+          <w:szCs w:val="28"/>
           <w:lang w:val="en-US"/>
         </w:rPr>
         <w:t xml:space="preserve"> a = </w:t>
@@ -1203,10 +1246,10 @@
       <w:proofErr w:type="spellStart"/>
       <w:r>
         <w:rPr>
-          <w:rFonts w:ascii="Consolas" w:hAnsi="Consolas" w:cs="Consolas"/>
-          <w:color w:val="000000"/>
-          <w:sz w:val="19"/>
-          <w:szCs w:val="19"/>
+          <w:rFonts w:ascii="Times New Roman" w:hAnsi="Times New Roman" w:cs="Times New Roman"/>
+          <w:color w:val="000000"/>
+          <w:sz w:val="28"/>
+          <w:szCs w:val="28"/>
           <w:lang w:val="en-US"/>
         </w:rPr>
         <w:t>Convert.ToDouble</w:t>
@@ -1214,10 +1257,10 @@
       <w:proofErr w:type="spellEnd"/>
       <w:r>
         <w:rPr>
-          <w:rFonts w:ascii="Consolas" w:hAnsi="Consolas" w:cs="Consolas"/>
-          <w:color w:val="000000"/>
-          <w:sz w:val="19"/>
-          <w:szCs w:val="19"/>
+          <w:rFonts w:ascii="Times New Roman" w:hAnsi="Times New Roman" w:cs="Times New Roman"/>
+          <w:color w:val="000000"/>
+          <w:sz w:val="28"/>
+          <w:szCs w:val="28"/>
           <w:lang w:val="en-US"/>
         </w:rPr>
         <w:t>(</w:t>
@@ -1225,10 +1268,10 @@
       <w:proofErr w:type="spellStart"/>
       <w:r>
         <w:rPr>
-          <w:rFonts w:ascii="Consolas" w:hAnsi="Consolas" w:cs="Consolas"/>
-          <w:color w:val="000000"/>
-          <w:sz w:val="19"/>
-          <w:szCs w:val="19"/>
+          <w:rFonts w:ascii="Times New Roman" w:hAnsi="Times New Roman" w:cs="Times New Roman"/>
+          <w:color w:val="000000"/>
+          <w:sz w:val="28"/>
+          <w:szCs w:val="28"/>
           <w:lang w:val="en-US"/>
         </w:rPr>
         <w:t>input_</w:t>
@@ -1236,10 +1279,10 @@
       <w:proofErr w:type="gramStart"/>
       <w:r>
         <w:rPr>
-          <w:rFonts w:ascii="Consolas" w:hAnsi="Consolas" w:cs="Consolas"/>
-          <w:color w:val="000000"/>
-          <w:sz w:val="19"/>
-          <w:szCs w:val="19"/>
+          <w:rFonts w:ascii="Times New Roman" w:hAnsi="Times New Roman" w:cs="Times New Roman"/>
+          <w:color w:val="000000"/>
+          <w:sz w:val="28"/>
+          <w:szCs w:val="28"/>
           <w:lang w:val="en-US"/>
         </w:rPr>
         <w:t>a.Text</w:t>
@@ -1248,10 +1291,10 @@
       <w:proofErr w:type="gramEnd"/>
       <w:r>
         <w:rPr>
-          <w:rFonts w:ascii="Consolas" w:hAnsi="Consolas" w:cs="Consolas"/>
-          <w:color w:val="000000"/>
-          <w:sz w:val="19"/>
-          <w:szCs w:val="19"/>
+          <w:rFonts w:ascii="Times New Roman" w:hAnsi="Times New Roman" w:cs="Times New Roman"/>
+          <w:color w:val="000000"/>
+          <w:sz w:val="28"/>
+          <w:szCs w:val="28"/>
           <w:lang w:val="en-US"/>
         </w:rPr>
         <w:t>);</w:t>
@@ -1262,20 +1305,21 @@
         <w:autoSpaceDE w:val="0"/>
         <w:autoSpaceDN w:val="0"/>
         <w:adjustRightInd w:val="0"/>
-        <w:spacing w:after="0" w:line="240" w:lineRule="auto"/>
-        <w:rPr>
-          <w:rFonts w:ascii="Consolas" w:hAnsi="Consolas" w:cs="Consolas"/>
-          <w:color w:val="000000"/>
-          <w:sz w:val="19"/>
-          <w:szCs w:val="19"/>
-        </w:rPr>
-      </w:pPr>
-      <w:r>
-        <w:rPr>
-          <w:rFonts w:ascii="Consolas" w:hAnsi="Consolas" w:cs="Consolas"/>
-          <w:color w:val="000000"/>
-          <w:sz w:val="19"/>
-          <w:szCs w:val="19"/>
+        <w:spacing w:after="0" w:line="360" w:lineRule="auto"/>
+        <w:jc w:val="both"/>
+        <w:rPr>
+          <w:rFonts w:ascii="Times New Roman" w:hAnsi="Times New Roman" w:cs="Times New Roman"/>
+          <w:color w:val="000000"/>
+          <w:sz w:val="28"/>
+          <w:szCs w:val="28"/>
+        </w:rPr>
+      </w:pPr>
+      <w:r>
+        <w:rPr>
+          <w:rFonts w:ascii="Times New Roman" w:hAnsi="Times New Roman" w:cs="Times New Roman"/>
+          <w:color w:val="000000"/>
+          <w:sz w:val="28"/>
+          <w:szCs w:val="28"/>
           <w:lang w:val="en-US"/>
         </w:rPr>
         <w:t xml:space="preserve">            </w:t>
@@ -1284,10 +1328,10 @@
       <w:proofErr w:type="gramStart"/>
       <w:r>
         <w:rPr>
-          <w:rFonts w:ascii="Consolas" w:hAnsi="Consolas" w:cs="Consolas"/>
-          <w:color w:val="000000"/>
-          <w:sz w:val="19"/>
-          <w:szCs w:val="19"/>
+          <w:rFonts w:ascii="Times New Roman" w:hAnsi="Times New Roman" w:cs="Times New Roman"/>
+          <w:color w:val="000000"/>
+          <w:sz w:val="28"/>
+          <w:szCs w:val="28"/>
         </w:rPr>
         <w:t>result.Text</w:t>
       </w:r>
@@ -1295,68 +1339,68 @@
       <w:proofErr w:type="gramEnd"/>
       <w:r>
         <w:rPr>
-          <w:rFonts w:ascii="Consolas" w:hAnsi="Consolas" w:cs="Consolas"/>
-          <w:color w:val="000000"/>
-          <w:sz w:val="19"/>
-          <w:szCs w:val="19"/>
+          <w:rFonts w:ascii="Times New Roman" w:hAnsi="Times New Roman" w:cs="Times New Roman"/>
+          <w:color w:val="000000"/>
+          <w:sz w:val="28"/>
+          <w:szCs w:val="28"/>
         </w:rPr>
         <w:t xml:space="preserve"> = </w:t>
       </w:r>
       <w:r>
         <w:rPr>
-          <w:rFonts w:ascii="Consolas" w:hAnsi="Consolas" w:cs="Consolas"/>
+          <w:rFonts w:ascii="Times New Roman" w:hAnsi="Times New Roman" w:cs="Times New Roman"/>
           <w:color w:val="A31515"/>
-          <w:sz w:val="19"/>
-          <w:szCs w:val="19"/>
+          <w:sz w:val="28"/>
+          <w:szCs w:val="28"/>
         </w:rPr>
         <w:t xml:space="preserve">"Работу выполнил ст. </w:t>
       </w:r>
       <w:proofErr w:type="spellStart"/>
       <w:r>
         <w:rPr>
-          <w:rFonts w:ascii="Consolas" w:hAnsi="Consolas" w:cs="Consolas"/>
+          <w:rFonts w:ascii="Times New Roman" w:hAnsi="Times New Roman" w:cs="Times New Roman"/>
           <w:color w:val="A31515"/>
-          <w:sz w:val="19"/>
-          <w:szCs w:val="19"/>
+          <w:sz w:val="28"/>
+          <w:szCs w:val="28"/>
         </w:rPr>
         <w:t>Саломатин</w:t>
       </w:r>
       <w:proofErr w:type="spellEnd"/>
       <w:r>
         <w:rPr>
-          <w:rFonts w:ascii="Consolas" w:hAnsi="Consolas" w:cs="Consolas"/>
+          <w:rFonts w:ascii="Times New Roman" w:hAnsi="Times New Roman" w:cs="Times New Roman"/>
           <w:color w:val="A31515"/>
-          <w:sz w:val="19"/>
-          <w:szCs w:val="19"/>
+          <w:sz w:val="28"/>
+          <w:szCs w:val="28"/>
         </w:rPr>
         <w:t xml:space="preserve"> С.В."</w:t>
       </w:r>
       <w:r>
         <w:rPr>
-          <w:rFonts w:ascii="Consolas" w:hAnsi="Consolas" w:cs="Consolas"/>
-          <w:color w:val="000000"/>
-          <w:sz w:val="19"/>
-          <w:szCs w:val="19"/>
+          <w:rFonts w:ascii="Times New Roman" w:hAnsi="Times New Roman" w:cs="Times New Roman"/>
+          <w:color w:val="000000"/>
+          <w:sz w:val="28"/>
+          <w:szCs w:val="28"/>
         </w:rPr>
         <w:t xml:space="preserve"> + </w:t>
       </w:r>
       <w:proofErr w:type="spellStart"/>
       <w:r>
         <w:rPr>
-          <w:rFonts w:ascii="Consolas" w:hAnsi="Consolas" w:cs="Consolas"/>
-          <w:color w:val="000000"/>
-          <w:sz w:val="19"/>
-          <w:szCs w:val="19"/>
+          <w:rFonts w:ascii="Times New Roman" w:hAnsi="Times New Roman" w:cs="Times New Roman"/>
+          <w:color w:val="000000"/>
+          <w:sz w:val="28"/>
+          <w:szCs w:val="28"/>
         </w:rPr>
         <w:t>Environment.NewLine</w:t>
       </w:r>
       <w:proofErr w:type="spellEnd"/>
       <w:r>
         <w:rPr>
-          <w:rFonts w:ascii="Consolas" w:hAnsi="Consolas" w:cs="Consolas"/>
-          <w:color w:val="000000"/>
-          <w:sz w:val="19"/>
-          <w:szCs w:val="19"/>
+          <w:rFonts w:ascii="Times New Roman" w:hAnsi="Times New Roman" w:cs="Times New Roman"/>
+          <w:color w:val="000000"/>
+          <w:sz w:val="28"/>
+          <w:szCs w:val="28"/>
         </w:rPr>
         <w:t>;</w:t>
       </w:r>
@@ -1366,12 +1410,13 @@
         <w:autoSpaceDE w:val="0"/>
         <w:autoSpaceDN w:val="0"/>
         <w:adjustRightInd w:val="0"/>
-        <w:spacing w:after="0" w:line="240" w:lineRule="auto"/>
-        <w:rPr>
-          <w:rFonts w:ascii="Consolas" w:hAnsi="Consolas" w:cs="Consolas"/>
-          <w:color w:val="000000"/>
-          <w:sz w:val="19"/>
-          <w:szCs w:val="19"/>
+        <w:spacing w:after="0" w:line="360" w:lineRule="auto"/>
+        <w:jc w:val="both"/>
+        <w:rPr>
+          <w:rFonts w:ascii="Times New Roman" w:hAnsi="Times New Roman" w:cs="Times New Roman"/>
+          <w:color w:val="000000"/>
+          <w:sz w:val="28"/>
+          <w:szCs w:val="28"/>
         </w:rPr>
       </w:pPr>
     </w:p>
@@ -1380,40 +1425,42 @@
         <w:autoSpaceDE w:val="0"/>
         <w:autoSpaceDN w:val="0"/>
         <w:adjustRightInd w:val="0"/>
-        <w:spacing w:after="0" w:line="240" w:lineRule="auto"/>
-        <w:rPr>
-          <w:rFonts w:ascii="Consolas" w:hAnsi="Consolas" w:cs="Consolas"/>
-          <w:color w:val="000000"/>
-          <w:sz w:val="19"/>
-          <w:szCs w:val="19"/>
-          <w:lang w:val="en-US"/>
-        </w:rPr>
-      </w:pPr>
-      <w:r>
-        <w:rPr>
-          <w:rFonts w:ascii="Consolas" w:hAnsi="Consolas" w:cs="Consolas"/>
-          <w:color w:val="000000"/>
-          <w:sz w:val="19"/>
-          <w:szCs w:val="19"/>
-        </w:rPr>
+        <w:spacing w:after="0" w:line="360" w:lineRule="auto"/>
+        <w:jc w:val="both"/>
+        <w:rPr>
+          <w:rFonts w:ascii="Times New Roman" w:hAnsi="Times New Roman" w:cs="Times New Roman"/>
+          <w:color w:val="000000"/>
+          <w:sz w:val="28"/>
+          <w:szCs w:val="28"/>
+          <w:lang w:val="en-US"/>
+        </w:rPr>
+      </w:pPr>
+      <w:r>
+        <w:rPr>
+          <w:rFonts w:ascii="Times New Roman" w:hAnsi="Times New Roman" w:cs="Times New Roman"/>
+          <w:color w:val="000000"/>
+          <w:sz w:val="28"/>
+          <w:szCs w:val="28"/>
+        </w:rPr>
+        <w:lastRenderedPageBreak/>
         <w:t xml:space="preserve">            </w:t>
       </w:r>
       <w:r>
         <w:rPr>
-          <w:rFonts w:ascii="Consolas" w:hAnsi="Consolas" w:cs="Consolas"/>
+          <w:rFonts w:ascii="Times New Roman" w:hAnsi="Times New Roman" w:cs="Times New Roman"/>
           <w:color w:val="0000FF"/>
-          <w:sz w:val="19"/>
-          <w:szCs w:val="19"/>
+          <w:sz w:val="28"/>
+          <w:szCs w:val="28"/>
           <w:lang w:val="en-US"/>
         </w:rPr>
         <w:t>double</w:t>
       </w:r>
       <w:r>
         <w:rPr>
-          <w:rFonts w:ascii="Consolas" w:hAnsi="Consolas" w:cs="Consolas"/>
-          <w:color w:val="000000"/>
-          <w:sz w:val="19"/>
-          <w:szCs w:val="19"/>
+          <w:rFonts w:ascii="Times New Roman" w:hAnsi="Times New Roman" w:cs="Times New Roman"/>
+          <w:color w:val="000000"/>
+          <w:sz w:val="28"/>
+          <w:szCs w:val="28"/>
           <w:lang w:val="en-US"/>
         </w:rPr>
         <w:t xml:space="preserve"> x = x0;</w:t>
@@ -1424,12 +1471,13 @@
         <w:autoSpaceDE w:val="0"/>
         <w:autoSpaceDN w:val="0"/>
         <w:adjustRightInd w:val="0"/>
-        <w:spacing w:after="0" w:line="240" w:lineRule="auto"/>
-        <w:rPr>
-          <w:rFonts w:ascii="Consolas" w:hAnsi="Consolas" w:cs="Consolas"/>
-          <w:color w:val="000000"/>
-          <w:sz w:val="19"/>
-          <w:szCs w:val="19"/>
+        <w:spacing w:after="0" w:line="360" w:lineRule="auto"/>
+        <w:jc w:val="both"/>
+        <w:rPr>
+          <w:rFonts w:ascii="Times New Roman" w:hAnsi="Times New Roman" w:cs="Times New Roman"/>
+          <w:color w:val="000000"/>
+          <w:sz w:val="28"/>
+          <w:szCs w:val="28"/>
           <w:lang w:val="en-US"/>
         </w:rPr>
       </w:pPr>
@@ -1439,41 +1487,42 @@
         <w:autoSpaceDE w:val="0"/>
         <w:autoSpaceDN w:val="0"/>
         <w:adjustRightInd w:val="0"/>
-        <w:spacing w:after="0" w:line="240" w:lineRule="auto"/>
-        <w:rPr>
-          <w:rFonts w:ascii="Consolas" w:hAnsi="Consolas" w:cs="Consolas"/>
-          <w:color w:val="000000"/>
-          <w:sz w:val="19"/>
-          <w:szCs w:val="19"/>
-          <w:lang w:val="en-US"/>
-        </w:rPr>
-      </w:pPr>
-      <w:r>
-        <w:rPr>
-          <w:rFonts w:ascii="Consolas" w:hAnsi="Consolas" w:cs="Consolas"/>
-          <w:color w:val="000000"/>
-          <w:sz w:val="19"/>
-          <w:szCs w:val="19"/>
+        <w:spacing w:after="0" w:line="360" w:lineRule="auto"/>
+        <w:jc w:val="both"/>
+        <w:rPr>
+          <w:rFonts w:ascii="Times New Roman" w:hAnsi="Times New Roman" w:cs="Times New Roman"/>
+          <w:color w:val="000000"/>
+          <w:sz w:val="28"/>
+          <w:szCs w:val="28"/>
+          <w:lang w:val="en-US"/>
+        </w:rPr>
+      </w:pPr>
+      <w:r>
+        <w:rPr>
+          <w:rFonts w:ascii="Times New Roman" w:hAnsi="Times New Roman" w:cs="Times New Roman"/>
+          <w:color w:val="000000"/>
+          <w:sz w:val="28"/>
+          <w:szCs w:val="28"/>
           <w:lang w:val="en-US"/>
         </w:rPr>
         <w:t xml:space="preserve">            </w:t>
       </w:r>
       <w:r>
         <w:rPr>
-          <w:rFonts w:ascii="Consolas" w:hAnsi="Consolas" w:cs="Consolas"/>
+          <w:rFonts w:ascii="Times New Roman" w:hAnsi="Times New Roman" w:cs="Times New Roman"/>
           <w:color w:val="0000FF"/>
-          <w:sz w:val="19"/>
-          <w:szCs w:val="19"/>
+          <w:sz w:val="28"/>
+          <w:szCs w:val="28"/>
           <w:lang w:val="en-US"/>
         </w:rPr>
         <w:t>while</w:t>
       </w:r>
       <w:r>
         <w:rPr>
-          <w:rFonts w:ascii="Consolas" w:hAnsi="Consolas" w:cs="Consolas"/>
-          <w:color w:val="000000"/>
-          <w:sz w:val="19"/>
-          <w:szCs w:val="19"/>
+          <w:rFonts w:ascii="Times New Roman" w:hAnsi="Times New Roman" w:cs="Times New Roman"/>
+          <w:color w:val="000000"/>
+          <w:sz w:val="28"/>
+          <w:szCs w:val="28"/>
           <w:lang w:val="en-US"/>
         </w:rPr>
         <w:t xml:space="preserve"> (x &lt;= (</w:t>
@@ -1481,10 +1530,10 @@
       <w:proofErr w:type="spellStart"/>
       <w:r>
         <w:rPr>
-          <w:rFonts w:ascii="Consolas" w:hAnsi="Consolas" w:cs="Consolas"/>
-          <w:color w:val="000000"/>
-          <w:sz w:val="19"/>
-          <w:szCs w:val="19"/>
+          <w:rFonts w:ascii="Times New Roman" w:hAnsi="Times New Roman" w:cs="Times New Roman"/>
+          <w:color w:val="000000"/>
+          <w:sz w:val="28"/>
+          <w:szCs w:val="28"/>
           <w:lang w:val="en-US"/>
         </w:rPr>
         <w:t>xk</w:t>
@@ -1492,10 +1541,10 @@
       <w:proofErr w:type="spellEnd"/>
       <w:r>
         <w:rPr>
-          <w:rFonts w:ascii="Consolas" w:hAnsi="Consolas" w:cs="Consolas"/>
-          <w:color w:val="000000"/>
-          <w:sz w:val="19"/>
-          <w:szCs w:val="19"/>
+          <w:rFonts w:ascii="Times New Roman" w:hAnsi="Times New Roman" w:cs="Times New Roman"/>
+          <w:color w:val="000000"/>
+          <w:sz w:val="28"/>
+          <w:szCs w:val="28"/>
           <w:lang w:val="en-US"/>
         </w:rPr>
         <w:t xml:space="preserve"> + dx / 2))</w:t>
@@ -1506,21 +1555,22 @@
         <w:autoSpaceDE w:val="0"/>
         <w:autoSpaceDN w:val="0"/>
         <w:adjustRightInd w:val="0"/>
-        <w:spacing w:after="0" w:line="240" w:lineRule="auto"/>
-        <w:rPr>
-          <w:rFonts w:ascii="Consolas" w:hAnsi="Consolas" w:cs="Consolas"/>
-          <w:color w:val="000000"/>
-          <w:sz w:val="19"/>
-          <w:szCs w:val="19"/>
-          <w:lang w:val="en-US"/>
-        </w:rPr>
-      </w:pPr>
-      <w:r>
-        <w:rPr>
-          <w:rFonts w:ascii="Consolas" w:hAnsi="Consolas" w:cs="Consolas"/>
-          <w:color w:val="000000"/>
-          <w:sz w:val="19"/>
-          <w:szCs w:val="19"/>
+        <w:spacing w:after="0" w:line="360" w:lineRule="auto"/>
+        <w:jc w:val="both"/>
+        <w:rPr>
+          <w:rFonts w:ascii="Times New Roman" w:hAnsi="Times New Roman" w:cs="Times New Roman"/>
+          <w:color w:val="000000"/>
+          <w:sz w:val="28"/>
+          <w:szCs w:val="28"/>
+          <w:lang w:val="en-US"/>
+        </w:rPr>
+      </w:pPr>
+      <w:r>
+        <w:rPr>
+          <w:rFonts w:ascii="Times New Roman" w:hAnsi="Times New Roman" w:cs="Times New Roman"/>
+          <w:color w:val="000000"/>
+          <w:sz w:val="28"/>
+          <w:szCs w:val="28"/>
           <w:lang w:val="en-US"/>
         </w:rPr>
         <w:t xml:space="preserve">            {</w:t>
@@ -1531,41 +1581,42 @@
         <w:autoSpaceDE w:val="0"/>
         <w:autoSpaceDN w:val="0"/>
         <w:adjustRightInd w:val="0"/>
-        <w:spacing w:after="0" w:line="240" w:lineRule="auto"/>
-        <w:rPr>
-          <w:rFonts w:ascii="Consolas" w:hAnsi="Consolas" w:cs="Consolas"/>
-          <w:color w:val="000000"/>
-          <w:sz w:val="19"/>
-          <w:szCs w:val="19"/>
-          <w:lang w:val="en-US"/>
-        </w:rPr>
-      </w:pPr>
-      <w:r>
-        <w:rPr>
-          <w:rFonts w:ascii="Consolas" w:hAnsi="Consolas" w:cs="Consolas"/>
-          <w:color w:val="000000"/>
-          <w:sz w:val="19"/>
-          <w:szCs w:val="19"/>
+        <w:spacing w:after="0" w:line="360" w:lineRule="auto"/>
+        <w:jc w:val="both"/>
+        <w:rPr>
+          <w:rFonts w:ascii="Times New Roman" w:hAnsi="Times New Roman" w:cs="Times New Roman"/>
+          <w:color w:val="000000"/>
+          <w:sz w:val="28"/>
+          <w:szCs w:val="28"/>
+          <w:lang w:val="en-US"/>
+        </w:rPr>
+      </w:pPr>
+      <w:r>
+        <w:rPr>
+          <w:rFonts w:ascii="Times New Roman" w:hAnsi="Times New Roman" w:cs="Times New Roman"/>
+          <w:color w:val="000000"/>
+          <w:sz w:val="28"/>
+          <w:szCs w:val="28"/>
           <w:lang w:val="en-US"/>
         </w:rPr>
         <w:t xml:space="preserve">                </w:t>
       </w:r>
       <w:r>
         <w:rPr>
-          <w:rFonts w:ascii="Consolas" w:hAnsi="Consolas" w:cs="Consolas"/>
+          <w:rFonts w:ascii="Times New Roman" w:hAnsi="Times New Roman" w:cs="Times New Roman"/>
           <w:color w:val="0000FF"/>
-          <w:sz w:val="19"/>
-          <w:szCs w:val="19"/>
+          <w:sz w:val="28"/>
+          <w:szCs w:val="28"/>
           <w:lang w:val="en-US"/>
         </w:rPr>
         <w:t>double</w:t>
       </w:r>
       <w:r>
         <w:rPr>
-          <w:rFonts w:ascii="Consolas" w:hAnsi="Consolas" w:cs="Consolas"/>
-          <w:color w:val="000000"/>
-          <w:sz w:val="19"/>
-          <w:szCs w:val="19"/>
+          <w:rFonts w:ascii="Times New Roman" w:hAnsi="Times New Roman" w:cs="Times New Roman"/>
+          <w:color w:val="000000"/>
+          <w:sz w:val="28"/>
+          <w:szCs w:val="28"/>
           <w:lang w:val="en-US"/>
         </w:rPr>
         <w:t xml:space="preserve"> y = 0.00084 * ((</w:t>
@@ -1573,10 +1624,10 @@
       <w:proofErr w:type="spellStart"/>
       <w:r>
         <w:rPr>
-          <w:rFonts w:ascii="Consolas" w:hAnsi="Consolas" w:cs="Consolas"/>
-          <w:color w:val="000000"/>
-          <w:sz w:val="19"/>
-          <w:szCs w:val="19"/>
+          <w:rFonts w:ascii="Times New Roman" w:hAnsi="Times New Roman" w:cs="Times New Roman"/>
+          <w:color w:val="000000"/>
+          <w:sz w:val="28"/>
+          <w:szCs w:val="28"/>
           <w:lang w:val="en-US"/>
         </w:rPr>
         <w:t>Math.Pow</w:t>
@@ -1584,10 +1635,10 @@
       <w:proofErr w:type="spellEnd"/>
       <w:r>
         <w:rPr>
-          <w:rFonts w:ascii="Consolas" w:hAnsi="Consolas" w:cs="Consolas"/>
-          <w:color w:val="000000"/>
-          <w:sz w:val="19"/>
-          <w:szCs w:val="19"/>
+          <w:rFonts w:ascii="Times New Roman" w:hAnsi="Times New Roman" w:cs="Times New Roman"/>
+          <w:color w:val="000000"/>
+          <w:sz w:val="28"/>
+          <w:szCs w:val="28"/>
           <w:lang w:val="en-US"/>
         </w:rPr>
         <w:t>(</w:t>
@@ -1595,10 +1646,10 @@
       <w:proofErr w:type="spellStart"/>
       <w:r>
         <w:rPr>
-          <w:rFonts w:ascii="Consolas" w:hAnsi="Consolas" w:cs="Consolas"/>
-          <w:color w:val="000000"/>
-          <w:sz w:val="19"/>
-          <w:szCs w:val="19"/>
+          <w:rFonts w:ascii="Times New Roman" w:hAnsi="Times New Roman" w:cs="Times New Roman"/>
+          <w:color w:val="000000"/>
+          <w:sz w:val="28"/>
+          <w:szCs w:val="28"/>
           <w:lang w:val="en-US"/>
         </w:rPr>
         <w:t>Math.Log</w:t>
@@ -1606,10 +1657,10 @@
       <w:proofErr w:type="spellEnd"/>
       <w:r>
         <w:rPr>
-          <w:rFonts w:ascii="Consolas" w:hAnsi="Consolas" w:cs="Consolas"/>
-          <w:color w:val="000000"/>
-          <w:sz w:val="19"/>
-          <w:szCs w:val="19"/>
+          <w:rFonts w:ascii="Times New Roman" w:hAnsi="Times New Roman" w:cs="Times New Roman"/>
+          <w:color w:val="000000"/>
+          <w:sz w:val="28"/>
+          <w:szCs w:val="28"/>
           <w:lang w:val="en-US"/>
         </w:rPr>
         <w:t>(</w:t>
@@ -1617,10 +1668,10 @@
       <w:proofErr w:type="spellStart"/>
       <w:r>
         <w:rPr>
-          <w:rFonts w:ascii="Consolas" w:hAnsi="Consolas" w:cs="Consolas"/>
-          <w:color w:val="000000"/>
-          <w:sz w:val="19"/>
-          <w:szCs w:val="19"/>
+          <w:rFonts w:ascii="Times New Roman" w:hAnsi="Times New Roman" w:cs="Times New Roman"/>
+          <w:color w:val="000000"/>
+          <w:sz w:val="28"/>
+          <w:szCs w:val="28"/>
           <w:lang w:val="en-US"/>
         </w:rPr>
         <w:t>Math.Abs</w:t>
@@ -1628,10 +1679,10 @@
       <w:proofErr w:type="spellEnd"/>
       <w:r>
         <w:rPr>
-          <w:rFonts w:ascii="Consolas" w:hAnsi="Consolas" w:cs="Consolas"/>
-          <w:color w:val="000000"/>
-          <w:sz w:val="19"/>
-          <w:szCs w:val="19"/>
+          <w:rFonts w:ascii="Times New Roman" w:hAnsi="Times New Roman" w:cs="Times New Roman"/>
+          <w:color w:val="000000"/>
+          <w:sz w:val="28"/>
+          <w:szCs w:val="28"/>
           <w:lang w:val="en-US"/>
         </w:rPr>
         <w:t>(x)), 5 / 4) + a) / (</w:t>
@@ -1639,10 +1690,10 @@
       <w:proofErr w:type="spellStart"/>
       <w:r>
         <w:rPr>
-          <w:rFonts w:ascii="Consolas" w:hAnsi="Consolas" w:cs="Consolas"/>
-          <w:color w:val="000000"/>
-          <w:sz w:val="19"/>
-          <w:szCs w:val="19"/>
+          <w:rFonts w:ascii="Times New Roman" w:hAnsi="Times New Roman" w:cs="Times New Roman"/>
+          <w:color w:val="000000"/>
+          <w:sz w:val="28"/>
+          <w:szCs w:val="28"/>
           <w:lang w:val="en-US"/>
         </w:rPr>
         <w:t>Math.Pow</w:t>
@@ -1650,10 +1701,10 @@
       <w:proofErr w:type="spellEnd"/>
       <w:r>
         <w:rPr>
-          <w:rFonts w:ascii="Consolas" w:hAnsi="Consolas" w:cs="Consolas"/>
-          <w:color w:val="000000"/>
-          <w:sz w:val="19"/>
-          <w:szCs w:val="19"/>
+          <w:rFonts w:ascii="Times New Roman" w:hAnsi="Times New Roman" w:cs="Times New Roman"/>
+          <w:color w:val="000000"/>
+          <w:sz w:val="28"/>
+          <w:szCs w:val="28"/>
           <w:lang w:val="en-US"/>
         </w:rPr>
         <w:t>(x, 2) + 3.82));</w:t>
@@ -1664,21 +1715,22 @@
         <w:autoSpaceDE w:val="0"/>
         <w:autoSpaceDN w:val="0"/>
         <w:adjustRightInd w:val="0"/>
-        <w:spacing w:after="0" w:line="240" w:lineRule="auto"/>
-        <w:rPr>
-          <w:rFonts w:ascii="Consolas" w:hAnsi="Consolas" w:cs="Consolas"/>
-          <w:color w:val="000000"/>
-          <w:sz w:val="19"/>
-          <w:szCs w:val="19"/>
-          <w:lang w:val="en-US"/>
-        </w:rPr>
-      </w:pPr>
-      <w:r>
-        <w:rPr>
-          <w:rFonts w:ascii="Consolas" w:hAnsi="Consolas" w:cs="Consolas"/>
-          <w:color w:val="000000"/>
-          <w:sz w:val="19"/>
-          <w:szCs w:val="19"/>
+        <w:spacing w:after="0" w:line="360" w:lineRule="auto"/>
+        <w:jc w:val="both"/>
+        <w:rPr>
+          <w:rFonts w:ascii="Times New Roman" w:hAnsi="Times New Roman" w:cs="Times New Roman"/>
+          <w:color w:val="000000"/>
+          <w:sz w:val="28"/>
+          <w:szCs w:val="28"/>
+          <w:lang w:val="en-US"/>
+        </w:rPr>
+      </w:pPr>
+      <w:r>
+        <w:rPr>
+          <w:rFonts w:ascii="Times New Roman" w:hAnsi="Times New Roman" w:cs="Times New Roman"/>
+          <w:color w:val="000000"/>
+          <w:sz w:val="28"/>
+          <w:szCs w:val="28"/>
           <w:lang w:val="en-US"/>
         </w:rPr>
         <w:t xml:space="preserve">                </w:t>
@@ -1687,10 +1739,10 @@
       <w:proofErr w:type="gramStart"/>
       <w:r>
         <w:rPr>
-          <w:rFonts w:ascii="Consolas" w:hAnsi="Consolas" w:cs="Consolas"/>
-          <w:color w:val="000000"/>
-          <w:sz w:val="19"/>
-          <w:szCs w:val="19"/>
+          <w:rFonts w:ascii="Times New Roman" w:hAnsi="Times New Roman" w:cs="Times New Roman"/>
+          <w:color w:val="000000"/>
+          <w:sz w:val="28"/>
+          <w:szCs w:val="28"/>
           <w:lang w:val="en-US"/>
         </w:rPr>
         <w:t>result.Text</w:t>
@@ -1699,30 +1751,30 @@
       <w:proofErr w:type="gramEnd"/>
       <w:r>
         <w:rPr>
-          <w:rFonts w:ascii="Consolas" w:hAnsi="Consolas" w:cs="Consolas"/>
-          <w:color w:val="000000"/>
-          <w:sz w:val="19"/>
-          <w:szCs w:val="19"/>
+          <w:rFonts w:ascii="Times New Roman" w:hAnsi="Times New Roman" w:cs="Times New Roman"/>
+          <w:color w:val="000000"/>
+          <w:sz w:val="28"/>
+          <w:szCs w:val="28"/>
           <w:lang w:val="en-US"/>
         </w:rPr>
         <w:t xml:space="preserve"> += </w:t>
       </w:r>
       <w:r>
         <w:rPr>
-          <w:rFonts w:ascii="Consolas" w:hAnsi="Consolas" w:cs="Consolas"/>
+          <w:rFonts w:ascii="Times New Roman" w:hAnsi="Times New Roman" w:cs="Times New Roman"/>
           <w:color w:val="A31515"/>
-          <w:sz w:val="19"/>
-          <w:szCs w:val="19"/>
+          <w:sz w:val="28"/>
+          <w:szCs w:val="28"/>
           <w:lang w:val="en-US"/>
         </w:rPr>
         <w:t>"x="</w:t>
       </w:r>
       <w:r>
         <w:rPr>
-          <w:rFonts w:ascii="Consolas" w:hAnsi="Consolas" w:cs="Consolas"/>
-          <w:color w:val="000000"/>
-          <w:sz w:val="19"/>
-          <w:szCs w:val="19"/>
+          <w:rFonts w:ascii="Times New Roman" w:hAnsi="Times New Roman" w:cs="Times New Roman"/>
+          <w:color w:val="000000"/>
+          <w:sz w:val="28"/>
+          <w:szCs w:val="28"/>
           <w:lang w:val="en-US"/>
         </w:rPr>
         <w:t xml:space="preserve"> + </w:t>
@@ -1730,10 +1782,10 @@
       <w:proofErr w:type="spellStart"/>
       <w:r>
         <w:rPr>
-          <w:rFonts w:ascii="Consolas" w:hAnsi="Consolas" w:cs="Consolas"/>
-          <w:color w:val="000000"/>
-          <w:sz w:val="19"/>
-          <w:szCs w:val="19"/>
+          <w:rFonts w:ascii="Times New Roman" w:hAnsi="Times New Roman" w:cs="Times New Roman"/>
+          <w:color w:val="000000"/>
+          <w:sz w:val="28"/>
+          <w:szCs w:val="28"/>
           <w:lang w:val="en-US"/>
         </w:rPr>
         <w:t>Convert.ToString</w:t>
@@ -1741,10 +1793,10 @@
       <w:proofErr w:type="spellEnd"/>
       <w:r>
         <w:rPr>
-          <w:rFonts w:ascii="Consolas" w:hAnsi="Consolas" w:cs="Consolas"/>
-          <w:color w:val="000000"/>
-          <w:sz w:val="19"/>
-          <w:szCs w:val="19"/>
+          <w:rFonts w:ascii="Times New Roman" w:hAnsi="Times New Roman" w:cs="Times New Roman"/>
+          <w:color w:val="000000"/>
+          <w:sz w:val="28"/>
+          <w:szCs w:val="28"/>
           <w:lang w:val="en-US"/>
         </w:rPr>
         <w:t>(x) +</w:t>
@@ -1755,41 +1807,42 @@
         <w:autoSpaceDE w:val="0"/>
         <w:autoSpaceDN w:val="0"/>
         <w:adjustRightInd w:val="0"/>
-        <w:spacing w:after="0" w:line="240" w:lineRule="auto"/>
-        <w:rPr>
-          <w:rFonts w:ascii="Consolas" w:hAnsi="Consolas" w:cs="Consolas"/>
-          <w:color w:val="000000"/>
-          <w:sz w:val="19"/>
-          <w:szCs w:val="19"/>
-          <w:lang w:val="en-US"/>
-        </w:rPr>
-      </w:pPr>
-      <w:r>
-        <w:rPr>
-          <w:rFonts w:ascii="Consolas" w:hAnsi="Consolas" w:cs="Consolas"/>
-          <w:color w:val="000000"/>
-          <w:sz w:val="19"/>
-          <w:szCs w:val="19"/>
+        <w:spacing w:after="0" w:line="360" w:lineRule="auto"/>
+        <w:jc w:val="both"/>
+        <w:rPr>
+          <w:rFonts w:ascii="Times New Roman" w:hAnsi="Times New Roman" w:cs="Times New Roman"/>
+          <w:color w:val="000000"/>
+          <w:sz w:val="28"/>
+          <w:szCs w:val="28"/>
+          <w:lang w:val="en-US"/>
+        </w:rPr>
+      </w:pPr>
+      <w:r>
+        <w:rPr>
+          <w:rFonts w:ascii="Times New Roman" w:hAnsi="Times New Roman" w:cs="Times New Roman"/>
+          <w:color w:val="000000"/>
+          <w:sz w:val="28"/>
+          <w:szCs w:val="28"/>
           <w:lang w:val="en-US"/>
         </w:rPr>
         <w:t xml:space="preserve">                </w:t>
       </w:r>
       <w:r>
         <w:rPr>
-          <w:rFonts w:ascii="Consolas" w:hAnsi="Consolas" w:cs="Consolas"/>
+          <w:rFonts w:ascii="Times New Roman" w:hAnsi="Times New Roman" w:cs="Times New Roman"/>
           <w:color w:val="A31515"/>
-          <w:sz w:val="19"/>
-          <w:szCs w:val="19"/>
+          <w:sz w:val="28"/>
+          <w:szCs w:val="28"/>
           <w:lang w:val="en-US"/>
         </w:rPr>
         <w:t>"; y="</w:t>
       </w:r>
       <w:r>
         <w:rPr>
-          <w:rFonts w:ascii="Consolas" w:hAnsi="Consolas" w:cs="Consolas"/>
-          <w:color w:val="000000"/>
-          <w:sz w:val="19"/>
-          <w:szCs w:val="19"/>
+          <w:rFonts w:ascii="Times New Roman" w:hAnsi="Times New Roman" w:cs="Times New Roman"/>
+          <w:color w:val="000000"/>
+          <w:sz w:val="28"/>
+          <w:szCs w:val="28"/>
           <w:lang w:val="en-US"/>
         </w:rPr>
         <w:t xml:space="preserve"> + </w:t>
@@ -1797,10 +1850,10 @@
       <w:proofErr w:type="spellStart"/>
       <w:r>
         <w:rPr>
-          <w:rFonts w:ascii="Consolas" w:hAnsi="Consolas" w:cs="Consolas"/>
-          <w:color w:val="000000"/>
-          <w:sz w:val="19"/>
-          <w:szCs w:val="19"/>
+          <w:rFonts w:ascii="Times New Roman" w:hAnsi="Times New Roman" w:cs="Times New Roman"/>
+          <w:color w:val="000000"/>
+          <w:sz w:val="28"/>
+          <w:szCs w:val="28"/>
           <w:lang w:val="en-US"/>
         </w:rPr>
         <w:t>Convert.ToString</w:t>
@@ -1808,10 +1861,10 @@
       <w:proofErr w:type="spellEnd"/>
       <w:r>
         <w:rPr>
-          <w:rFonts w:ascii="Consolas" w:hAnsi="Consolas" w:cs="Consolas"/>
-          <w:color w:val="000000"/>
-          <w:sz w:val="19"/>
-          <w:szCs w:val="19"/>
+          <w:rFonts w:ascii="Times New Roman" w:hAnsi="Times New Roman" w:cs="Times New Roman"/>
+          <w:color w:val="000000"/>
+          <w:sz w:val="28"/>
+          <w:szCs w:val="28"/>
           <w:lang w:val="en-US"/>
         </w:rPr>
         <w:t>(y) +</w:t>
@@ -1822,21 +1875,22 @@
         <w:autoSpaceDE w:val="0"/>
         <w:autoSpaceDN w:val="0"/>
         <w:adjustRightInd w:val="0"/>
-        <w:spacing w:after="0" w:line="240" w:lineRule="auto"/>
-        <w:rPr>
-          <w:rFonts w:ascii="Consolas" w:hAnsi="Consolas" w:cs="Consolas"/>
-          <w:color w:val="000000"/>
-          <w:sz w:val="19"/>
-          <w:szCs w:val="19"/>
-          <w:lang w:val="en-US"/>
-        </w:rPr>
-      </w:pPr>
-      <w:r>
-        <w:rPr>
-          <w:rFonts w:ascii="Consolas" w:hAnsi="Consolas" w:cs="Consolas"/>
-          <w:color w:val="000000"/>
-          <w:sz w:val="19"/>
-          <w:szCs w:val="19"/>
+        <w:spacing w:after="0" w:line="360" w:lineRule="auto"/>
+        <w:jc w:val="both"/>
+        <w:rPr>
+          <w:rFonts w:ascii="Times New Roman" w:hAnsi="Times New Roman" w:cs="Times New Roman"/>
+          <w:color w:val="000000"/>
+          <w:sz w:val="28"/>
+          <w:szCs w:val="28"/>
+          <w:lang w:val="en-US"/>
+        </w:rPr>
+      </w:pPr>
+      <w:r>
+        <w:rPr>
+          <w:rFonts w:ascii="Times New Roman" w:hAnsi="Times New Roman" w:cs="Times New Roman"/>
+          <w:color w:val="000000"/>
+          <w:sz w:val="28"/>
+          <w:szCs w:val="28"/>
           <w:lang w:val="en-US"/>
         </w:rPr>
         <w:t xml:space="preserve">                </w:t>
@@ -1844,10 +1898,10 @@
       <w:proofErr w:type="spellStart"/>
       <w:r>
         <w:rPr>
-          <w:rFonts w:ascii="Consolas" w:hAnsi="Consolas" w:cs="Consolas"/>
-          <w:color w:val="000000"/>
-          <w:sz w:val="19"/>
-          <w:szCs w:val="19"/>
+          <w:rFonts w:ascii="Times New Roman" w:hAnsi="Times New Roman" w:cs="Times New Roman"/>
+          <w:color w:val="000000"/>
+          <w:sz w:val="28"/>
+          <w:szCs w:val="28"/>
           <w:lang w:val="en-US"/>
         </w:rPr>
         <w:t>Environment.NewLine</w:t>
@@ -1855,10 +1909,10 @@
       <w:proofErr w:type="spellEnd"/>
       <w:r>
         <w:rPr>
-          <w:rFonts w:ascii="Consolas" w:hAnsi="Consolas" w:cs="Consolas"/>
-          <w:color w:val="000000"/>
-          <w:sz w:val="19"/>
-          <w:szCs w:val="19"/>
+          <w:rFonts w:ascii="Times New Roman" w:hAnsi="Times New Roman" w:cs="Times New Roman"/>
+          <w:color w:val="000000"/>
+          <w:sz w:val="28"/>
+          <w:szCs w:val="28"/>
           <w:lang w:val="en-US"/>
         </w:rPr>
         <w:t>;</w:t>
@@ -1869,50 +1923,51 @@
         <w:autoSpaceDE w:val="0"/>
         <w:autoSpaceDN w:val="0"/>
         <w:adjustRightInd w:val="0"/>
-        <w:spacing w:after="0" w:line="240" w:lineRule="auto"/>
-        <w:rPr>
-          <w:rFonts w:ascii="Consolas" w:hAnsi="Consolas" w:cs="Consolas"/>
-          <w:color w:val="000000"/>
-          <w:sz w:val="19"/>
-          <w:szCs w:val="19"/>
-        </w:rPr>
-      </w:pPr>
-      <w:r>
-        <w:rPr>
-          <w:rFonts w:ascii="Consolas" w:hAnsi="Consolas" w:cs="Consolas"/>
-          <w:color w:val="000000"/>
-          <w:sz w:val="19"/>
-          <w:szCs w:val="19"/>
+        <w:spacing w:after="0" w:line="360" w:lineRule="auto"/>
+        <w:jc w:val="both"/>
+        <w:rPr>
+          <w:rFonts w:ascii="Times New Roman" w:hAnsi="Times New Roman" w:cs="Times New Roman"/>
+          <w:color w:val="000000"/>
+          <w:sz w:val="28"/>
+          <w:szCs w:val="28"/>
+        </w:rPr>
+      </w:pPr>
+      <w:r>
+        <w:rPr>
+          <w:rFonts w:ascii="Times New Roman" w:hAnsi="Times New Roman" w:cs="Times New Roman"/>
+          <w:color w:val="000000"/>
+          <w:sz w:val="28"/>
+          <w:szCs w:val="28"/>
           <w:lang w:val="en-US"/>
         </w:rPr>
         <w:t xml:space="preserve">                </w:t>
       </w:r>
       <w:r>
         <w:rPr>
-          <w:rFonts w:ascii="Consolas" w:hAnsi="Consolas" w:cs="Consolas"/>
-          <w:color w:val="000000"/>
-          <w:sz w:val="19"/>
-          <w:szCs w:val="19"/>
+          <w:rFonts w:ascii="Times New Roman" w:hAnsi="Times New Roman" w:cs="Times New Roman"/>
+          <w:color w:val="000000"/>
+          <w:sz w:val="28"/>
+          <w:szCs w:val="28"/>
         </w:rPr>
         <w:t xml:space="preserve">x = x + </w:t>
       </w:r>
       <w:proofErr w:type="spellStart"/>
       <w:r>
         <w:rPr>
-          <w:rFonts w:ascii="Consolas" w:hAnsi="Consolas" w:cs="Consolas"/>
-          <w:color w:val="000000"/>
-          <w:sz w:val="19"/>
-          <w:szCs w:val="19"/>
+          <w:rFonts w:ascii="Times New Roman" w:hAnsi="Times New Roman" w:cs="Times New Roman"/>
+          <w:color w:val="000000"/>
+          <w:sz w:val="28"/>
+          <w:szCs w:val="28"/>
         </w:rPr>
         <w:t>dx</w:t>
       </w:r>
       <w:proofErr w:type="spellEnd"/>
       <w:r>
         <w:rPr>
-          <w:rFonts w:ascii="Consolas" w:hAnsi="Consolas" w:cs="Consolas"/>
-          <w:color w:val="000000"/>
-          <w:sz w:val="19"/>
-          <w:szCs w:val="19"/>
+          <w:rFonts w:ascii="Times New Roman" w:hAnsi="Times New Roman" w:cs="Times New Roman"/>
+          <w:color w:val="000000"/>
+          <w:sz w:val="28"/>
+          <w:szCs w:val="28"/>
         </w:rPr>
         <w:t>;</w:t>
       </w:r>
@@ -1922,20 +1977,21 @@
         <w:autoSpaceDE w:val="0"/>
         <w:autoSpaceDN w:val="0"/>
         <w:adjustRightInd w:val="0"/>
-        <w:spacing w:after="0" w:line="240" w:lineRule="auto"/>
-        <w:rPr>
-          <w:rFonts w:ascii="Consolas" w:hAnsi="Consolas" w:cs="Consolas"/>
-          <w:color w:val="000000"/>
-          <w:sz w:val="19"/>
-          <w:szCs w:val="19"/>
-        </w:rPr>
-      </w:pPr>
-      <w:r>
-        <w:rPr>
-          <w:rFonts w:ascii="Consolas" w:hAnsi="Consolas" w:cs="Consolas"/>
-          <w:color w:val="000000"/>
-          <w:sz w:val="19"/>
-          <w:szCs w:val="19"/>
+        <w:spacing w:after="0" w:line="360" w:lineRule="auto"/>
+        <w:jc w:val="both"/>
+        <w:rPr>
+          <w:rFonts w:ascii="Times New Roman" w:hAnsi="Times New Roman" w:cs="Times New Roman"/>
+          <w:color w:val="000000"/>
+          <w:sz w:val="28"/>
+          <w:szCs w:val="28"/>
+        </w:rPr>
+      </w:pPr>
+      <w:r>
+        <w:rPr>
+          <w:rFonts w:ascii="Times New Roman" w:hAnsi="Times New Roman" w:cs="Times New Roman"/>
+          <w:color w:val="000000"/>
+          <w:sz w:val="28"/>
+          <w:szCs w:val="28"/>
         </w:rPr>
         <w:t xml:space="preserve">            }</w:t>
       </w:r>
@@ -1945,20 +2001,21 @@
         <w:autoSpaceDE w:val="0"/>
         <w:autoSpaceDN w:val="0"/>
         <w:adjustRightInd w:val="0"/>
-        <w:spacing w:after="0" w:line="240" w:lineRule="auto"/>
-        <w:rPr>
-          <w:rFonts w:ascii="Consolas" w:hAnsi="Consolas" w:cs="Consolas"/>
-          <w:color w:val="000000"/>
-          <w:sz w:val="19"/>
-          <w:szCs w:val="19"/>
-        </w:rPr>
-      </w:pPr>
-      <w:r>
-        <w:rPr>
-          <w:rFonts w:ascii="Consolas" w:hAnsi="Consolas" w:cs="Consolas"/>
-          <w:color w:val="000000"/>
-          <w:sz w:val="19"/>
-          <w:szCs w:val="19"/>
+        <w:spacing w:after="0" w:line="360" w:lineRule="auto"/>
+        <w:jc w:val="both"/>
+        <w:rPr>
+          <w:rFonts w:ascii="Times New Roman" w:hAnsi="Times New Roman" w:cs="Times New Roman"/>
+          <w:color w:val="000000"/>
+          <w:sz w:val="28"/>
+          <w:szCs w:val="28"/>
+        </w:rPr>
+      </w:pPr>
+      <w:r>
+        <w:rPr>
+          <w:rFonts w:ascii="Times New Roman" w:hAnsi="Times New Roman" w:cs="Times New Roman"/>
+          <w:color w:val="000000"/>
+          <w:sz w:val="28"/>
+          <w:szCs w:val="28"/>
         </w:rPr>
         <w:t xml:space="preserve">        }</w:t>
       </w:r>
@@ -1968,20 +2025,21 @@
         <w:autoSpaceDE w:val="0"/>
         <w:autoSpaceDN w:val="0"/>
         <w:adjustRightInd w:val="0"/>
-        <w:spacing w:after="0" w:line="240" w:lineRule="auto"/>
-        <w:rPr>
-          <w:rFonts w:ascii="Consolas" w:hAnsi="Consolas" w:cs="Consolas"/>
-          <w:color w:val="000000"/>
-          <w:sz w:val="19"/>
-          <w:szCs w:val="19"/>
-        </w:rPr>
-      </w:pPr>
-      <w:r>
-        <w:rPr>
-          <w:rFonts w:ascii="Consolas" w:hAnsi="Consolas" w:cs="Consolas"/>
-          <w:color w:val="000000"/>
-          <w:sz w:val="19"/>
-          <w:szCs w:val="19"/>
+        <w:spacing w:after="0" w:line="360" w:lineRule="auto"/>
+        <w:jc w:val="both"/>
+        <w:rPr>
+          <w:rFonts w:ascii="Times New Roman" w:hAnsi="Times New Roman" w:cs="Times New Roman"/>
+          <w:color w:val="000000"/>
+          <w:sz w:val="28"/>
+          <w:szCs w:val="28"/>
+        </w:rPr>
+      </w:pPr>
+      <w:r>
+        <w:rPr>
+          <w:rFonts w:ascii="Times New Roman" w:hAnsi="Times New Roman" w:cs="Times New Roman"/>
+          <w:color w:val="000000"/>
+          <w:sz w:val="28"/>
+          <w:szCs w:val="28"/>
         </w:rPr>
         <w:t xml:space="preserve">    }</w:t>
       </w:r>
@@ -1991,20 +2049,21 @@
         <w:autoSpaceDE w:val="0"/>
         <w:autoSpaceDN w:val="0"/>
         <w:adjustRightInd w:val="0"/>
-        <w:spacing w:after="0" w:line="240" w:lineRule="auto"/>
-        <w:rPr>
-          <w:rFonts w:ascii="Consolas" w:hAnsi="Consolas" w:cs="Consolas"/>
-          <w:color w:val="000000"/>
-          <w:sz w:val="19"/>
-          <w:szCs w:val="19"/>
-        </w:rPr>
-      </w:pPr>
-      <w:r>
-        <w:rPr>
-          <w:rFonts w:ascii="Consolas" w:hAnsi="Consolas" w:cs="Consolas"/>
-          <w:color w:val="000000"/>
-          <w:sz w:val="19"/>
-          <w:szCs w:val="19"/>
+        <w:spacing w:after="0" w:line="360" w:lineRule="auto"/>
+        <w:jc w:val="both"/>
+        <w:rPr>
+          <w:rFonts w:ascii="Times New Roman" w:hAnsi="Times New Roman" w:cs="Times New Roman"/>
+          <w:color w:val="000000"/>
+          <w:sz w:val="28"/>
+          <w:szCs w:val="28"/>
+        </w:rPr>
+      </w:pPr>
+      <w:r>
+        <w:rPr>
+          <w:rFonts w:ascii="Times New Roman" w:hAnsi="Times New Roman" w:cs="Times New Roman"/>
+          <w:color w:val="000000"/>
+          <w:sz w:val="28"/>
+          <w:szCs w:val="28"/>
         </w:rPr>
         <w:t>}</w:t>
       </w:r>
@@ -2012,21 +2071,44 @@
     <w:p>
       <w:pPr>
         <w:pStyle w:val="a3"/>
-        <w:rPr>
-          <w:color w:val="000000"/>
-          <w:sz w:val="27"/>
-          <w:szCs w:val="27"/>
-        </w:rPr>
-      </w:pPr>
-    </w:p>
-    <w:p/>
-    <w:p>
-      <w:r>
-        <w:rPr>
+        <w:spacing w:line="360" w:lineRule="auto"/>
+        <w:jc w:val="both"/>
+        <w:rPr>
+          <w:color w:val="000000"/>
+          <w:sz w:val="28"/>
+          <w:szCs w:val="28"/>
+        </w:rPr>
+      </w:pPr>
+    </w:p>
+    <w:p>
+      <w:pPr>
+        <w:spacing w:line="360" w:lineRule="auto"/>
+        <w:jc w:val="both"/>
+        <w:rPr>
+          <w:rFonts w:ascii="Times New Roman" w:hAnsi="Times New Roman" w:cs="Times New Roman"/>
+          <w:sz w:val="28"/>
+          <w:szCs w:val="28"/>
+        </w:rPr>
+      </w:pPr>
+    </w:p>
+    <w:p>
+      <w:pPr>
+        <w:spacing w:line="360" w:lineRule="auto"/>
+        <w:jc w:val="both"/>
+        <w:rPr>
+          <w:rFonts w:ascii="Times New Roman" w:hAnsi="Times New Roman" w:cs="Times New Roman"/>
+          <w:sz w:val="28"/>
+          <w:szCs w:val="28"/>
+        </w:rPr>
+      </w:pPr>
+      <w:r>
+        <w:rPr>
+          <w:rFonts w:ascii="Times New Roman" w:hAnsi="Times New Roman" w:cs="Times New Roman"/>
           <w:noProof/>
+          <w:sz w:val="28"/>
+          <w:szCs w:val="28"/>
           <w:lang w:eastAsia="ru-RU"/>
         </w:rPr>
-        <w:lastRenderedPageBreak/>
         <w:drawing>
           <wp:inline distT="0" distB="0" distL="0" distR="0" wp14:anchorId="7A74BB97" wp14:editId="0D70E862">
             <wp:extent cx="2790825" cy="3486150"/>
@@ -2063,8 +2145,791 @@
           </wp:inline>
         </w:drawing>
       </w:r>
-      <w:bookmarkStart w:id="0" w:name="_GoBack"/>
-      <w:bookmarkEnd w:id="0"/>
+    </w:p>
+    <w:p>
+      <w:pPr>
+        <w:spacing w:line="360" w:lineRule="auto"/>
+        <w:jc w:val="both"/>
+        <w:rPr>
+          <w:rFonts w:ascii="Times New Roman" w:hAnsi="Times New Roman" w:cs="Times New Roman"/>
+          <w:sz w:val="28"/>
+          <w:szCs w:val="28"/>
+        </w:rPr>
+      </w:pPr>
+    </w:p>
+    <w:p>
+      <w:pPr>
+        <w:spacing w:line="360" w:lineRule="auto"/>
+        <w:jc w:val="both"/>
+        <w:rPr>
+          <w:rFonts w:ascii="Times New Roman" w:hAnsi="Times New Roman" w:cs="Times New Roman"/>
+          <w:sz w:val="28"/>
+          <w:szCs w:val="28"/>
+        </w:rPr>
+      </w:pPr>
+      <w:r>
+        <w:rPr>
+          <w:rFonts w:ascii="Times New Roman" w:hAnsi="Times New Roman" w:cs="Times New Roman"/>
+          <w:sz w:val="28"/>
+          <w:szCs w:val="28"/>
+        </w:rPr>
+        <w:t>Вариант 5</w:t>
+      </w:r>
+    </w:p>
+    <w:p>
+      <w:pPr>
+        <w:spacing w:before="100" w:beforeAutospacing="1" w:after="100" w:afterAutospacing="1" w:line="360" w:lineRule="auto"/>
+        <w:jc w:val="both"/>
+        <w:rPr>
+          <w:rFonts w:ascii="Times New Roman" w:eastAsia="Times New Roman" w:hAnsi="Times New Roman" w:cs="Times New Roman"/>
+          <w:color w:val="000000"/>
+          <w:sz w:val="28"/>
+          <w:szCs w:val="28"/>
+          <w:lang w:val="en-US" w:eastAsia="ru-RU"/>
+        </w:rPr>
+      </w:pPr>
+      <w:r>
+        <w:rPr>
+          <w:rFonts w:ascii="Times New Roman" w:eastAsia="Times New Roman" w:hAnsi="Times New Roman" w:cs="Times New Roman"/>
+          <w:color w:val="000000"/>
+          <w:sz w:val="28"/>
+          <w:szCs w:val="28"/>
+          <w:lang w:val="en-US" w:eastAsia="ru-RU"/>
+        </w:rPr>
+        <w:t xml:space="preserve">y = x4 + </w:t>
+      </w:r>
+      <w:proofErr w:type="gramStart"/>
+      <w:r>
+        <w:rPr>
+          <w:rFonts w:ascii="Times New Roman" w:eastAsia="Times New Roman" w:hAnsi="Times New Roman" w:cs="Times New Roman"/>
+          <w:color w:val="000000"/>
+          <w:sz w:val="28"/>
+          <w:szCs w:val="28"/>
+          <w:lang w:val="en-US" w:eastAsia="ru-RU"/>
+        </w:rPr>
+        <w:t>cos(</w:t>
+      </w:r>
+      <w:proofErr w:type="gramEnd"/>
+      <w:r>
+        <w:rPr>
+          <w:rFonts w:ascii="Times New Roman" w:eastAsia="Times New Roman" w:hAnsi="Times New Roman" w:cs="Times New Roman"/>
+          <w:color w:val="000000"/>
+          <w:sz w:val="28"/>
+          <w:szCs w:val="28"/>
+          <w:lang w:val="en-US" w:eastAsia="ru-RU"/>
+        </w:rPr>
+        <w:t>2 + x3 - d),</w:t>
+      </w:r>
+    </w:p>
+    <w:p>
+      <w:pPr>
+        <w:spacing w:before="100" w:beforeAutospacing="1" w:after="100" w:afterAutospacing="1" w:line="360" w:lineRule="auto"/>
+        <w:jc w:val="both"/>
+        <w:rPr>
+          <w:rFonts w:ascii="Times New Roman" w:eastAsia="Times New Roman" w:hAnsi="Times New Roman" w:cs="Times New Roman"/>
+          <w:color w:val="000000"/>
+          <w:sz w:val="28"/>
+          <w:szCs w:val="28"/>
+          <w:lang w:val="en-US" w:eastAsia="ru-RU"/>
+        </w:rPr>
+      </w:pPr>
+      <w:r>
+        <w:rPr>
+          <w:rFonts w:ascii="Times New Roman" w:eastAsia="Times New Roman" w:hAnsi="Times New Roman" w:cs="Times New Roman"/>
+          <w:color w:val="000000"/>
+          <w:sz w:val="28"/>
+          <w:szCs w:val="28"/>
+          <w:lang w:val="en-US" w:eastAsia="ru-RU"/>
+        </w:rPr>
+        <w:t xml:space="preserve">x 0 = </w:t>
+      </w:r>
+      <w:proofErr w:type="gramStart"/>
+      <w:r>
+        <w:rPr>
+          <w:rFonts w:ascii="Times New Roman" w:eastAsia="Times New Roman" w:hAnsi="Times New Roman" w:cs="Times New Roman"/>
+          <w:color w:val="000000"/>
+          <w:sz w:val="28"/>
+          <w:szCs w:val="28"/>
+          <w:lang w:val="en-US" w:eastAsia="ru-RU"/>
+        </w:rPr>
+        <w:t>4.6;x</w:t>
+      </w:r>
+      <w:proofErr w:type="gramEnd"/>
+      <w:r>
+        <w:rPr>
+          <w:rFonts w:ascii="Times New Roman" w:eastAsia="Times New Roman" w:hAnsi="Times New Roman" w:cs="Times New Roman"/>
+          <w:color w:val="000000"/>
+          <w:sz w:val="28"/>
+          <w:szCs w:val="28"/>
+          <w:lang w:val="en-US" w:eastAsia="ru-RU"/>
+        </w:rPr>
+        <w:t xml:space="preserve"> k = 5.8;dx = 0.2;</w:t>
+      </w:r>
+    </w:p>
+    <w:p>
+      <w:pPr>
+        <w:spacing w:before="100" w:beforeAutospacing="1" w:after="100" w:afterAutospacing="1" w:line="360" w:lineRule="auto"/>
+        <w:jc w:val="both"/>
+        <w:rPr>
+          <w:rFonts w:ascii="Times New Roman" w:eastAsia="Times New Roman" w:hAnsi="Times New Roman" w:cs="Times New Roman"/>
+          <w:color w:val="000000"/>
+          <w:sz w:val="28"/>
+          <w:szCs w:val="28"/>
+          <w:lang w:eastAsia="ru-RU"/>
+        </w:rPr>
+      </w:pPr>
+      <w:r>
+        <w:rPr>
+          <w:rFonts w:ascii="Times New Roman" w:eastAsia="Times New Roman" w:hAnsi="Times New Roman" w:cs="Times New Roman"/>
+          <w:color w:val="000000"/>
+          <w:sz w:val="28"/>
+          <w:szCs w:val="28"/>
+          <w:lang w:eastAsia="ru-RU"/>
+        </w:rPr>
+        <w:t>d = 1.3;</w:t>
+      </w:r>
+    </w:p>
+    <w:p>
+      <w:pPr>
+        <w:spacing w:line="360" w:lineRule="auto"/>
+        <w:jc w:val="both"/>
+        <w:rPr>
+          <w:rFonts w:ascii="Times New Roman" w:hAnsi="Times New Roman" w:cs="Times New Roman"/>
+          <w:sz w:val="28"/>
+          <w:szCs w:val="28"/>
+        </w:rPr>
+      </w:pPr>
+      <w:r>
+        <w:rPr>
+          <w:rFonts w:ascii="Times New Roman" w:hAnsi="Times New Roman" w:cs="Times New Roman"/>
+          <w:noProof/>
+          <w:sz w:val="28"/>
+          <w:szCs w:val="28"/>
+          <w:lang w:eastAsia="ru-RU"/>
+        </w:rPr>
+        <w:drawing>
+          <wp:inline distT="0" distB="0" distL="0" distR="0" wp14:anchorId="2331FF7F" wp14:editId="7B0DBAE1">
+            <wp:extent cx="2781300" cy="3448050"/>
+            <wp:effectExtent l="0" t="0" r="0" b="0"/>
+            <wp:docPr id="2" name="Рисунок 2"/>
+            <wp:cNvGraphicFramePr>
+              <a:graphicFrameLocks xmlns:a="http://schemas.openxmlformats.org/drawingml/2006/main" noChangeAspect="1"/>
+            </wp:cNvGraphicFramePr>
+            <a:graphic xmlns:a="http://schemas.openxmlformats.org/drawingml/2006/main">
+              <a:graphicData uri="http://schemas.openxmlformats.org/drawingml/2006/picture">
+                <pic:pic xmlns:pic="http://schemas.openxmlformats.org/drawingml/2006/picture">
+                  <pic:nvPicPr>
+                    <pic:cNvPr id="1" name=""/>
+                    <pic:cNvPicPr/>
+                  </pic:nvPicPr>
+                  <pic:blipFill>
+                    <a:blip r:embed="rId5"/>
+                    <a:stretch>
+                      <a:fillRect/>
+                    </a:stretch>
+                  </pic:blipFill>
+                  <pic:spPr>
+                    <a:xfrm>
+                      <a:off x="0" y="0"/>
+                      <a:ext cx="2781300" cy="3448050"/>
+                    </a:xfrm>
+                    <a:prstGeom prst="rect">
+                      <a:avLst/>
+                    </a:prstGeom>
+                  </pic:spPr>
+                </pic:pic>
+              </a:graphicData>
+            </a:graphic>
+          </wp:inline>
+        </w:drawing>
+      </w:r>
+    </w:p>
+    <w:p>
+      <w:pPr>
+        <w:spacing w:line="360" w:lineRule="auto"/>
+        <w:jc w:val="both"/>
+        <w:rPr>
+          <w:rFonts w:ascii="Times New Roman" w:hAnsi="Times New Roman" w:cs="Times New Roman"/>
+          <w:sz w:val="28"/>
+          <w:szCs w:val="28"/>
+        </w:rPr>
+      </w:pPr>
+      <w:r>
+        <w:rPr>
+          <w:rFonts w:ascii="Times New Roman" w:hAnsi="Times New Roman" w:cs="Times New Roman"/>
+          <w:sz w:val="28"/>
+          <w:szCs w:val="28"/>
+        </w:rPr>
+        <w:t>Вариант 7</w:t>
+      </w:r>
+    </w:p>
+    <w:p>
+      <w:pPr>
+        <w:spacing w:before="100" w:beforeAutospacing="1" w:after="100" w:afterAutospacing="1" w:line="360" w:lineRule="auto"/>
+        <w:jc w:val="both"/>
+        <w:rPr>
+          <w:rFonts w:ascii="Times New Roman" w:eastAsia="Times New Roman" w:hAnsi="Times New Roman" w:cs="Times New Roman"/>
+          <w:color w:val="000000"/>
+          <w:sz w:val="28"/>
+          <w:szCs w:val="28"/>
+          <w:lang w:val="en-US" w:eastAsia="ru-RU"/>
+        </w:rPr>
+      </w:pPr>
+      <w:r>
+        <w:rPr>
+          <w:rFonts w:ascii="Times New Roman" w:eastAsia="Times New Roman" w:hAnsi="Times New Roman" w:cs="Times New Roman"/>
+          <w:color w:val="000000"/>
+          <w:sz w:val="28"/>
+          <w:szCs w:val="28"/>
+          <w:lang w:val="en-US" w:eastAsia="ru-RU"/>
+        </w:rPr>
+        <w:t>y = 9(x +15 x3 + b</w:t>
+      </w:r>
+      <w:proofErr w:type="gramStart"/>
+      <w:r>
+        <w:rPr>
+          <w:rFonts w:ascii="Times New Roman" w:eastAsia="Times New Roman" w:hAnsi="Times New Roman" w:cs="Times New Roman"/>
+          <w:color w:val="000000"/>
+          <w:sz w:val="28"/>
+          <w:szCs w:val="28"/>
+          <w:lang w:val="en-US" w:eastAsia="ru-RU"/>
+        </w:rPr>
+        <w:t>3 )</w:t>
+      </w:r>
+      <w:proofErr w:type="gramEnd"/>
+      <w:r>
+        <w:rPr>
+          <w:rFonts w:ascii="Times New Roman" w:eastAsia="Times New Roman" w:hAnsi="Times New Roman" w:cs="Times New Roman"/>
+          <w:color w:val="000000"/>
+          <w:sz w:val="28"/>
+          <w:szCs w:val="28"/>
+          <w:lang w:val="en-US" w:eastAsia="ru-RU"/>
+        </w:rPr>
+        <w:t>,</w:t>
+      </w:r>
+    </w:p>
+    <w:p>
+      <w:pPr>
+        <w:spacing w:before="100" w:beforeAutospacing="1" w:after="100" w:afterAutospacing="1" w:line="360" w:lineRule="auto"/>
+        <w:jc w:val="both"/>
+        <w:rPr>
+          <w:rFonts w:ascii="Times New Roman" w:eastAsia="Times New Roman" w:hAnsi="Times New Roman" w:cs="Times New Roman"/>
+          <w:color w:val="000000"/>
+          <w:sz w:val="28"/>
+          <w:szCs w:val="28"/>
+          <w:lang w:val="en-US" w:eastAsia="ru-RU"/>
+        </w:rPr>
+      </w:pPr>
+      <w:r>
+        <w:rPr>
+          <w:rFonts w:ascii="Times New Roman" w:eastAsia="Times New Roman" w:hAnsi="Times New Roman" w:cs="Times New Roman"/>
+          <w:color w:val="000000"/>
+          <w:sz w:val="28"/>
+          <w:szCs w:val="28"/>
+          <w:lang w:val="en-US" w:eastAsia="ru-RU"/>
+        </w:rPr>
+        <w:t>x 0 = -2.</w:t>
+      </w:r>
+      <w:proofErr w:type="gramStart"/>
+      <w:r>
+        <w:rPr>
+          <w:rFonts w:ascii="Times New Roman" w:eastAsia="Times New Roman" w:hAnsi="Times New Roman" w:cs="Times New Roman"/>
+          <w:color w:val="000000"/>
+          <w:sz w:val="28"/>
+          <w:szCs w:val="28"/>
+          <w:lang w:val="en-US" w:eastAsia="ru-RU"/>
+        </w:rPr>
+        <w:t>4;xk</w:t>
+      </w:r>
+      <w:proofErr w:type="gramEnd"/>
+      <w:r>
+        <w:rPr>
+          <w:rFonts w:ascii="Times New Roman" w:eastAsia="Times New Roman" w:hAnsi="Times New Roman" w:cs="Times New Roman"/>
+          <w:color w:val="000000"/>
+          <w:sz w:val="28"/>
+          <w:szCs w:val="28"/>
+          <w:lang w:val="en-US" w:eastAsia="ru-RU"/>
+        </w:rPr>
+        <w:t xml:space="preserve"> = 1;dx = 0.2;</w:t>
+      </w:r>
+    </w:p>
+    <w:p>
+      <w:pPr>
+        <w:spacing w:before="100" w:beforeAutospacing="1" w:after="100" w:afterAutospacing="1" w:line="360" w:lineRule="auto"/>
+        <w:jc w:val="both"/>
+        <w:rPr>
+          <w:rFonts w:ascii="Times New Roman" w:eastAsia="Times New Roman" w:hAnsi="Times New Roman" w:cs="Times New Roman"/>
+          <w:color w:val="000000"/>
+          <w:sz w:val="28"/>
+          <w:szCs w:val="28"/>
+          <w:lang w:val="en-US" w:eastAsia="ru-RU"/>
+        </w:rPr>
+      </w:pPr>
+      <w:r>
+        <w:rPr>
+          <w:rFonts w:ascii="Times New Roman" w:eastAsia="Times New Roman" w:hAnsi="Times New Roman" w:cs="Times New Roman"/>
+          <w:color w:val="000000"/>
+          <w:sz w:val="28"/>
+          <w:szCs w:val="28"/>
+          <w:lang w:val="en-US" w:eastAsia="ru-RU"/>
+        </w:rPr>
+        <w:t>b = 2.5;</w:t>
+      </w:r>
+    </w:p>
+    <w:p>
+      <w:pPr>
+        <w:spacing w:line="360" w:lineRule="auto"/>
+        <w:jc w:val="both"/>
+        <w:rPr>
+          <w:rFonts w:ascii="Times New Roman" w:hAnsi="Times New Roman" w:cs="Times New Roman"/>
+          <w:sz w:val="28"/>
+          <w:szCs w:val="28"/>
+          <w:lang w:val="en-US"/>
+        </w:rPr>
+      </w:pPr>
+      <w:r>
+        <w:rPr>
+          <w:rFonts w:ascii="Times New Roman" w:hAnsi="Times New Roman" w:cs="Times New Roman"/>
+          <w:noProof/>
+          <w:sz w:val="28"/>
+          <w:szCs w:val="28"/>
+          <w:lang w:eastAsia="ru-RU"/>
+        </w:rPr>
+        <w:lastRenderedPageBreak/>
+        <w:drawing>
+          <wp:inline distT="0" distB="0" distL="0" distR="0" wp14:anchorId="353A49FE" wp14:editId="3EA66B84">
+            <wp:extent cx="2771775" cy="3400425"/>
+            <wp:effectExtent l="0" t="0" r="9525" b="9525"/>
+            <wp:docPr id="3" name="Рисунок 3"/>
+            <wp:cNvGraphicFramePr>
+              <a:graphicFrameLocks xmlns:a="http://schemas.openxmlformats.org/drawingml/2006/main" noChangeAspect="1"/>
+            </wp:cNvGraphicFramePr>
+            <a:graphic xmlns:a="http://schemas.openxmlformats.org/drawingml/2006/main">
+              <a:graphicData uri="http://schemas.openxmlformats.org/drawingml/2006/picture">
+                <pic:pic xmlns:pic="http://schemas.openxmlformats.org/drawingml/2006/picture">
+                  <pic:nvPicPr>
+                    <pic:cNvPr id="1" name=""/>
+                    <pic:cNvPicPr/>
+                  </pic:nvPicPr>
+                  <pic:blipFill>
+                    <a:blip r:embed="rId6"/>
+                    <a:stretch>
+                      <a:fillRect/>
+                    </a:stretch>
+                  </pic:blipFill>
+                  <pic:spPr>
+                    <a:xfrm>
+                      <a:off x="0" y="0"/>
+                      <a:ext cx="2771775" cy="3400425"/>
+                    </a:xfrm>
+                    <a:prstGeom prst="rect">
+                      <a:avLst/>
+                    </a:prstGeom>
+                  </pic:spPr>
+                </pic:pic>
+              </a:graphicData>
+            </a:graphic>
+          </wp:inline>
+        </w:drawing>
+      </w:r>
+    </w:p>
+    <w:p>
+      <w:pPr>
+        <w:spacing w:line="360" w:lineRule="auto"/>
+        <w:jc w:val="both"/>
+        <w:rPr>
+          <w:rFonts w:ascii="Times New Roman" w:hAnsi="Times New Roman" w:cs="Times New Roman"/>
+          <w:sz w:val="28"/>
+          <w:szCs w:val="28"/>
+          <w:lang w:val="en-US"/>
+        </w:rPr>
+      </w:pPr>
+    </w:p>
+    <w:p>
+      <w:pPr>
+        <w:spacing w:line="360" w:lineRule="auto"/>
+        <w:jc w:val="both"/>
+        <w:rPr>
+          <w:rFonts w:ascii="Times New Roman" w:hAnsi="Times New Roman" w:cs="Times New Roman"/>
+          <w:sz w:val="28"/>
+          <w:szCs w:val="28"/>
+        </w:rPr>
+      </w:pPr>
+      <w:r>
+        <w:rPr>
+          <w:rFonts w:ascii="Times New Roman" w:hAnsi="Times New Roman" w:cs="Times New Roman"/>
+          <w:sz w:val="28"/>
+          <w:szCs w:val="28"/>
+        </w:rPr>
+        <w:t>Вариант 10</w:t>
+      </w:r>
+    </w:p>
+    <w:p>
+      <w:pPr>
+        <w:pStyle w:val="a3"/>
+        <w:spacing w:line="360" w:lineRule="auto"/>
+        <w:jc w:val="both"/>
+        <w:rPr>
+          <w:color w:val="000000"/>
+          <w:sz w:val="28"/>
+          <w:szCs w:val="28"/>
+          <w:lang w:val="en-US"/>
+        </w:rPr>
+      </w:pPr>
+      <w:r>
+        <w:rPr>
+          <w:color w:val="000000"/>
+          <w:sz w:val="28"/>
+          <w:szCs w:val="28"/>
+          <w:lang w:val="en-US"/>
+        </w:rPr>
+        <w:t xml:space="preserve">y = x × </w:t>
+      </w:r>
+      <w:proofErr w:type="gramStart"/>
+      <w:r>
+        <w:rPr>
+          <w:color w:val="000000"/>
+          <w:sz w:val="28"/>
+          <w:szCs w:val="28"/>
+          <w:lang w:val="en-US"/>
+        </w:rPr>
+        <w:t>sin( x</w:t>
+      </w:r>
+      <w:proofErr w:type="gramEnd"/>
+      <w:r>
+        <w:rPr>
+          <w:color w:val="000000"/>
+          <w:sz w:val="28"/>
+          <w:szCs w:val="28"/>
+          <w:lang w:val="en-US"/>
+        </w:rPr>
+        <w:t xml:space="preserve"> + b - 0.0084),</w:t>
+      </w:r>
+    </w:p>
+    <w:p>
+      <w:pPr>
+        <w:pStyle w:val="a3"/>
+        <w:spacing w:line="360" w:lineRule="auto"/>
+        <w:jc w:val="both"/>
+        <w:rPr>
+          <w:color w:val="000000"/>
+          <w:sz w:val="28"/>
+          <w:szCs w:val="28"/>
+          <w:lang w:val="en-US"/>
+        </w:rPr>
+      </w:pPr>
+      <w:r>
+        <w:rPr>
+          <w:color w:val="000000"/>
+          <w:sz w:val="28"/>
+          <w:szCs w:val="28"/>
+          <w:lang w:val="en-US"/>
+        </w:rPr>
+        <w:t>x0 = -2.</w:t>
+      </w:r>
+      <w:proofErr w:type="gramStart"/>
+      <w:r>
+        <w:rPr>
+          <w:color w:val="000000"/>
+          <w:sz w:val="28"/>
+          <w:szCs w:val="28"/>
+          <w:lang w:val="en-US"/>
+        </w:rPr>
+        <w:t>05;xk</w:t>
+      </w:r>
+      <w:proofErr w:type="gramEnd"/>
+      <w:r>
+        <w:rPr>
+          <w:color w:val="000000"/>
+          <w:sz w:val="28"/>
+          <w:szCs w:val="28"/>
+          <w:lang w:val="en-US"/>
+        </w:rPr>
+        <w:t xml:space="preserve"> = -3.05;dx = -0.2; b = 3.4;</w:t>
+      </w:r>
+    </w:p>
+    <w:p>
+      <w:pPr>
+        <w:spacing w:line="360" w:lineRule="auto"/>
+        <w:jc w:val="both"/>
+        <w:rPr>
+          <w:rFonts w:ascii="Times New Roman" w:hAnsi="Times New Roman" w:cs="Times New Roman"/>
+          <w:sz w:val="28"/>
+          <w:szCs w:val="28"/>
+          <w:lang w:val="en-US"/>
+        </w:rPr>
+      </w:pPr>
+      <w:r>
+        <w:rPr>
+          <w:rFonts w:ascii="Times New Roman" w:hAnsi="Times New Roman" w:cs="Times New Roman"/>
+          <w:noProof/>
+          <w:sz w:val="28"/>
+          <w:szCs w:val="28"/>
+          <w:lang w:eastAsia="ru-RU"/>
+        </w:rPr>
+        <w:drawing>
+          <wp:inline distT="0" distB="0" distL="0" distR="0" wp14:anchorId="31C841CA" wp14:editId="79623BAD">
+            <wp:extent cx="2771775" cy="3400425"/>
+            <wp:effectExtent l="0" t="0" r="9525" b="9525"/>
+            <wp:docPr id="4" name="Рисунок 4"/>
+            <wp:cNvGraphicFramePr>
+              <a:graphicFrameLocks xmlns:a="http://schemas.openxmlformats.org/drawingml/2006/main" noChangeAspect="1"/>
+            </wp:cNvGraphicFramePr>
+            <a:graphic xmlns:a="http://schemas.openxmlformats.org/drawingml/2006/main">
+              <a:graphicData uri="http://schemas.openxmlformats.org/drawingml/2006/picture">
+                <pic:pic xmlns:pic="http://schemas.openxmlformats.org/drawingml/2006/picture">
+                  <pic:nvPicPr>
+                    <pic:cNvPr id="1" name=""/>
+                    <pic:cNvPicPr/>
+                  </pic:nvPicPr>
+                  <pic:blipFill>
+                    <a:blip r:embed="rId7"/>
+                    <a:stretch>
+                      <a:fillRect/>
+                    </a:stretch>
+                  </pic:blipFill>
+                  <pic:spPr>
+                    <a:xfrm>
+                      <a:off x="0" y="0"/>
+                      <a:ext cx="2771775" cy="3400425"/>
+                    </a:xfrm>
+                    <a:prstGeom prst="rect">
+                      <a:avLst/>
+                    </a:prstGeom>
+                  </pic:spPr>
+                </pic:pic>
+              </a:graphicData>
+            </a:graphic>
+          </wp:inline>
+        </w:drawing>
+      </w:r>
+    </w:p>
+    <w:p>
+      <w:pPr>
+        <w:spacing w:line="360" w:lineRule="auto"/>
+        <w:jc w:val="both"/>
+        <w:rPr>
+          <w:rFonts w:ascii="Times New Roman" w:hAnsi="Times New Roman" w:cs="Times New Roman"/>
+          <w:sz w:val="28"/>
+          <w:szCs w:val="28"/>
+          <w:lang w:val="en-US"/>
+        </w:rPr>
+      </w:pPr>
+    </w:p>
+    <w:p>
+      <w:pPr>
+        <w:spacing w:line="360" w:lineRule="auto"/>
+        <w:jc w:val="both"/>
+        <w:rPr>
+          <w:rFonts w:ascii="Times New Roman" w:hAnsi="Times New Roman" w:cs="Times New Roman"/>
+          <w:sz w:val="28"/>
+          <w:szCs w:val="28"/>
+        </w:rPr>
+      </w:pPr>
+      <w:r>
+        <w:rPr>
+          <w:rFonts w:ascii="Times New Roman" w:hAnsi="Times New Roman" w:cs="Times New Roman"/>
+          <w:sz w:val="28"/>
+          <w:szCs w:val="28"/>
+        </w:rPr>
+        <w:t>Вариант 12</w:t>
+      </w:r>
+    </w:p>
+    <w:p>
+      <w:pPr>
+        <w:pStyle w:val="a3"/>
+        <w:spacing w:line="360" w:lineRule="auto"/>
+        <w:jc w:val="both"/>
+        <w:rPr>
+          <w:color w:val="000000"/>
+          <w:sz w:val="28"/>
+          <w:szCs w:val="28"/>
+          <w:lang w:val="en-US"/>
+        </w:rPr>
+      </w:pPr>
+      <w:r>
+        <w:rPr>
+          <w:color w:val="000000"/>
+          <w:sz w:val="28"/>
+          <w:szCs w:val="28"/>
+          <w:lang w:val="en-US"/>
+        </w:rPr>
+        <w:t>y = 9(x3 + b</w:t>
+      </w:r>
+      <w:proofErr w:type="gramStart"/>
+      <w:r>
+        <w:rPr>
+          <w:color w:val="000000"/>
+          <w:sz w:val="28"/>
+          <w:szCs w:val="28"/>
+          <w:lang w:val="en-US"/>
+        </w:rPr>
+        <w:t>3 )</w:t>
+      </w:r>
+      <w:proofErr w:type="spellStart"/>
+      <w:r>
+        <w:rPr>
+          <w:color w:val="000000"/>
+          <w:sz w:val="28"/>
+          <w:szCs w:val="28"/>
+          <w:lang w:val="en-US"/>
+        </w:rPr>
+        <w:t>tgx</w:t>
+      </w:r>
+      <w:proofErr w:type="spellEnd"/>
+      <w:proofErr w:type="gramEnd"/>
+      <w:r>
+        <w:rPr>
+          <w:color w:val="000000"/>
+          <w:sz w:val="28"/>
+          <w:szCs w:val="28"/>
+          <w:lang w:val="en-US"/>
+        </w:rPr>
+        <w:t>,</w:t>
+      </w:r>
+    </w:p>
+    <w:p>
+      <w:pPr>
+        <w:pStyle w:val="a3"/>
+        <w:spacing w:line="360" w:lineRule="auto"/>
+        <w:jc w:val="both"/>
+        <w:rPr>
+          <w:color w:val="000000"/>
+          <w:sz w:val="28"/>
+          <w:szCs w:val="28"/>
+          <w:lang w:val="en-US"/>
+        </w:rPr>
+      </w:pPr>
+      <w:r>
+        <w:rPr>
+          <w:color w:val="000000"/>
+          <w:sz w:val="28"/>
+          <w:szCs w:val="28"/>
+          <w:lang w:val="en-US"/>
+        </w:rPr>
+        <w:t xml:space="preserve">x 0 = </w:t>
+      </w:r>
+      <w:proofErr w:type="gramStart"/>
+      <w:r>
+        <w:rPr>
+          <w:color w:val="000000"/>
+          <w:sz w:val="28"/>
+          <w:szCs w:val="28"/>
+          <w:lang w:val="en-US"/>
+        </w:rPr>
+        <w:t>1;xk</w:t>
+      </w:r>
+      <w:proofErr w:type="gramEnd"/>
+      <w:r>
+        <w:rPr>
+          <w:color w:val="000000"/>
+          <w:sz w:val="28"/>
+          <w:szCs w:val="28"/>
+          <w:lang w:val="en-US"/>
+        </w:rPr>
+        <w:t xml:space="preserve"> = 2.2;dx = 0.2;</w:t>
+      </w:r>
+    </w:p>
+    <w:p>
+      <w:pPr>
+        <w:pStyle w:val="a3"/>
+        <w:spacing w:line="360" w:lineRule="auto"/>
+        <w:jc w:val="both"/>
+        <w:rPr>
+          <w:color w:val="000000"/>
+          <w:sz w:val="28"/>
+          <w:szCs w:val="28"/>
+        </w:rPr>
+      </w:pPr>
+      <w:r>
+        <w:rPr>
+          <w:color w:val="000000"/>
+          <w:sz w:val="28"/>
+          <w:szCs w:val="28"/>
+        </w:rPr>
+        <w:t>b = 3.2;</w:t>
+      </w:r>
+    </w:p>
+    <w:p>
+      <w:pPr>
+        <w:spacing w:line="360" w:lineRule="auto"/>
+        <w:jc w:val="both"/>
+        <w:rPr>
+          <w:rFonts w:ascii="Times New Roman" w:hAnsi="Times New Roman" w:cs="Times New Roman"/>
+          <w:sz w:val="28"/>
+          <w:szCs w:val="28"/>
+          <w:lang w:val="en-US"/>
+        </w:rPr>
+      </w:pPr>
+      <w:r>
+        <w:rPr>
+          <w:rFonts w:ascii="Times New Roman" w:hAnsi="Times New Roman" w:cs="Times New Roman"/>
+          <w:noProof/>
+          <w:sz w:val="28"/>
+          <w:szCs w:val="28"/>
+          <w:lang w:eastAsia="ru-RU"/>
+        </w:rPr>
+        <w:drawing>
+          <wp:inline distT="0" distB="0" distL="0" distR="0" wp14:anchorId="42D0004F" wp14:editId="334A72D4">
+            <wp:extent cx="2828925" cy="3429000"/>
+            <wp:effectExtent l="0" t="0" r="9525" b="0"/>
+            <wp:docPr id="6" name="Рисунок 6"/>
+            <wp:cNvGraphicFramePr>
+              <a:graphicFrameLocks xmlns:a="http://schemas.openxmlformats.org/drawingml/2006/main" noChangeAspect="1"/>
+            </wp:cNvGraphicFramePr>
+            <a:graphic xmlns:a="http://schemas.openxmlformats.org/drawingml/2006/main">
+              <a:graphicData uri="http://schemas.openxmlformats.org/drawingml/2006/picture">
+                <pic:pic xmlns:pic="http://schemas.openxmlformats.org/drawingml/2006/picture">
+                  <pic:nvPicPr>
+                    <pic:cNvPr id="1" name=""/>
+                    <pic:cNvPicPr/>
+                  </pic:nvPicPr>
+                  <pic:blipFill>
+                    <a:blip r:embed="rId8"/>
+                    <a:stretch>
+                      <a:fillRect/>
+                    </a:stretch>
+                  </pic:blipFill>
+                  <pic:spPr>
+                    <a:xfrm>
+                      <a:off x="0" y="0"/>
+                      <a:ext cx="2828925" cy="3429000"/>
+                    </a:xfrm>
+                    <a:prstGeom prst="rect">
+                      <a:avLst/>
+                    </a:prstGeom>
+                  </pic:spPr>
+                </pic:pic>
+              </a:graphicData>
+            </a:graphic>
+          </wp:inline>
+        </w:drawing>
+      </w:r>
+    </w:p>
+    <w:p>
+      <w:pPr>
+        <w:spacing w:line="360" w:lineRule="auto"/>
+        <w:jc w:val="both"/>
+        <w:rPr>
+          <w:rFonts w:ascii="Times New Roman" w:hAnsi="Times New Roman" w:cs="Times New Roman"/>
+          <w:sz w:val="28"/>
+          <w:szCs w:val="28"/>
+          <w:lang w:val="en-US"/>
+        </w:rPr>
+      </w:pPr>
+    </w:p>
+    <w:bookmarkEnd w:id="0"/>
+    <w:p>
+      <w:pPr>
+        <w:spacing w:line="360" w:lineRule="auto"/>
+        <w:jc w:val="both"/>
+        <w:rPr>
+          <w:rFonts w:ascii="Times New Roman" w:hAnsi="Times New Roman" w:cs="Times New Roman"/>
+          <w:sz w:val="28"/>
+          <w:szCs w:val="28"/>
+          <w:lang w:val="en-US"/>
+        </w:rPr>
+      </w:pPr>
     </w:p>
     <w:sectPr>
       <w:pgSz w:w="11906" w:h="16838"/>

</xml_diff>